<commit_message>
Carga de la tabla de la oms y caso de uso
</commit_message>
<xml_diff>
--- a/Documentacion/Capitulo 4.docx
+++ b/Documentacion/Capitulo 4.docx
@@ -1,6 +1,6 @@
 
 <file path=word/document.xml><?xml version="1.0" encoding="utf-8"?>
-<w:document xmlns:wpc="http://schemas.microsoft.com/office/word/2010/wordprocessingCanvas" xmlns:mc="http://schemas.openxmlformats.org/markup-compatibility/2006" xmlns:o="urn:schemas-microsoft-com:office:office" xmlns:r="http://schemas.openxmlformats.org/officeDocument/2006/relationships" xmlns:m="http://schemas.openxmlformats.org/officeDocument/2006/math" xmlns:v="urn:schemas-microsoft-com:vml" xmlns:wp14="http://schemas.microsoft.com/office/word/2010/wordprocessingDrawing" xmlns:wp="http://schemas.openxmlformats.org/drawingml/2006/wordprocessingDrawing" xmlns:w10="urn:schemas-microsoft-com:office:word" xmlns:w="http://schemas.openxmlformats.org/wordprocessingml/2006/main" xmlns:w14="http://schemas.microsoft.com/office/word/2010/wordml" xmlns:wpg="http://schemas.microsoft.com/office/word/2010/wordprocessingGroup" xmlns:wpi="http://schemas.microsoft.com/office/word/2010/wordprocessingInk" xmlns:wne="http://schemas.microsoft.com/office/word/2006/wordml" xmlns:wps="http://schemas.microsoft.com/office/word/2010/wordprocessingShape" mc:Ignorable="w14 wp14">
+<w:document xmlns:wpc="http://schemas.microsoft.com/office/word/2010/wordprocessingCanvas" xmlns:cx="http://schemas.microsoft.com/office/drawing/2014/chartex" xmlns:cx1="http://schemas.microsoft.com/office/drawing/2015/9/8/chartex" xmlns:mc="http://schemas.openxmlformats.org/markup-compatibility/2006" xmlns:o="urn:schemas-microsoft-com:office:office" xmlns:r="http://schemas.openxmlformats.org/officeDocument/2006/relationships" xmlns:m="http://schemas.openxmlformats.org/officeDocument/2006/math" xmlns:v="urn:schemas-microsoft-com:vml" xmlns:wp14="http://schemas.microsoft.com/office/word/2010/wordprocessingDrawing" xmlns:wp="http://schemas.openxmlformats.org/drawingml/2006/wordprocessingDrawing" xmlns:w10="urn:schemas-microsoft-com:office:word" xmlns:w="http://schemas.openxmlformats.org/wordprocessingml/2006/main" xmlns:w14="http://schemas.microsoft.com/office/word/2010/wordml" xmlns:w15="http://schemas.microsoft.com/office/word/2012/wordml" xmlns:w16se="http://schemas.microsoft.com/office/word/2015/wordml/symex" xmlns:wpg="http://schemas.microsoft.com/office/word/2010/wordprocessingGroup" xmlns:wpi="http://schemas.microsoft.com/office/word/2010/wordprocessingInk" xmlns:wne="http://schemas.microsoft.com/office/word/2006/wordml" xmlns:wps="http://schemas.microsoft.com/office/word/2010/wordprocessingShape" mc:Ignorable="w14 w15 w16se wp14">
   <w:body>
     <w:p>
       <w:pPr>
@@ -267,9 +267,118 @@
     </w:p>
     <w:p>
       <w:pPr>
+        <w:spacing w:line="360" w:lineRule="auto"/>
+        <w:ind w:firstLine="284"/>
+        <w:jc w:val="both"/>
+      </w:pPr>
+    </w:p>
+    <w:p>
+      <w:pPr>
         <w:pStyle w:val="Ttulo2"/>
       </w:pPr>
-      <w:bookmarkStart w:id="1" w:name="_Toc467181228"/>
+      <w:bookmarkStart w:id="1" w:name="_Toc467181227"/>
+      <w:r>
+        <w:t>Diagrama de caso de uso</w:t>
+      </w:r>
+      <w:bookmarkEnd w:id="1"/>
+    </w:p>
+    <w:p>
+      <w:pPr>
+        <w:spacing w:line="360" w:lineRule="auto"/>
+        <w:ind w:firstLine="284"/>
+        <w:jc w:val="both"/>
+      </w:pPr>
+      <w:r>
+        <w:t>Mediante el diagra</w:t>
+      </w:r>
+      <w:r>
+        <w:t xml:space="preserve">ma de caso de uso se especifican las acciones que desempeña el usuario/representante para </w:t>
+      </w:r>
+      <w:r>
+        <w:t>gestionar</w:t>
+      </w:r>
+      <w:r>
+        <w:t xml:space="preserve"> el control de crecimiento de los niños a su cargo</w:t>
+      </w:r>
+      <w:r>
+        <w:t>.</w:t>
+      </w:r>
+    </w:p>
+    <w:p>
+      <w:pPr>
+        <w:spacing w:line="360" w:lineRule="auto"/>
+        <w:ind w:firstLine="284"/>
+        <w:jc w:val="both"/>
+      </w:pPr>
+    </w:p>
+    <w:p>
+      <w:pPr>
+        <w:spacing w:line="360" w:lineRule="auto"/>
+        <w:ind w:firstLine="284"/>
+        <w:jc w:val="center"/>
+      </w:pPr>
+      <w:r>
+        <w:rPr>
+          <w:noProof/>
+        </w:rPr>
+        <w:lastRenderedPageBreak/>
+        <w:drawing>
+          <wp:inline distT="0" distB="0" distL="0" distR="0">
+            <wp:extent cx="5162550" cy="4412329"/>
+            <wp:effectExtent l="0" t="0" r="0" b="7620"/>
+            <wp:docPr id="1" name="Imagen 1" descr="C:\Users\Mario\Desktop\Caso de Uso - Captura.png"/>
+            <wp:cNvGraphicFramePr>
+              <a:graphicFrameLocks xmlns:a="http://schemas.openxmlformats.org/drawingml/2006/main" noChangeAspect="1"/>
+            </wp:cNvGraphicFramePr>
+            <a:graphic xmlns:a="http://schemas.openxmlformats.org/drawingml/2006/main">
+              <a:graphicData uri="http://schemas.openxmlformats.org/drawingml/2006/picture">
+                <pic:pic xmlns:pic="http://schemas.openxmlformats.org/drawingml/2006/picture">
+                  <pic:nvPicPr>
+                    <pic:cNvPr id="0" name="Picture 1" descr="C:\Users\Mario\Desktop\Caso de Uso - Captura.png"/>
+                    <pic:cNvPicPr>
+                      <a:picLocks noChangeAspect="1" noChangeArrowheads="1"/>
+                    </pic:cNvPicPr>
+                  </pic:nvPicPr>
+                  <pic:blipFill>
+                    <a:blip r:embed="rId5">
+                      <a:extLst>
+                        <a:ext uri="{28A0092B-C50C-407E-A947-70E740481C1C}">
+                          <a14:useLocalDpi xmlns:a14="http://schemas.microsoft.com/office/drawing/2010/main" val="0"/>
+                        </a:ext>
+                      </a:extLst>
+                    </a:blip>
+                    <a:srcRect/>
+                    <a:stretch>
+                      <a:fillRect/>
+                    </a:stretch>
+                  </pic:blipFill>
+                  <pic:spPr bwMode="auto">
+                    <a:xfrm>
+                      <a:off x="0" y="0"/>
+                      <a:ext cx="5184738" cy="4431292"/>
+                    </a:xfrm>
+                    <a:prstGeom prst="rect">
+                      <a:avLst/>
+                    </a:prstGeom>
+                    <a:noFill/>
+                    <a:ln>
+                      <a:noFill/>
+                    </a:ln>
+                  </pic:spPr>
+                </pic:pic>
+              </a:graphicData>
+            </a:graphic>
+          </wp:inline>
+        </w:drawing>
+      </w:r>
+      <w:bookmarkStart w:id="2" w:name="_GoBack"/>
+      <w:bookmarkEnd w:id="2"/>
+    </w:p>
+    <w:p>
+      <w:pPr>
+        <w:pStyle w:val="Ttulo2"/>
+      </w:pPr>
+      <w:bookmarkStart w:id="3" w:name="_Toc467181228"/>
       <w:r>
         <w:t>Diseño</w:t>
       </w:r>
@@ -279,7 +388,7 @@
       <w:r>
         <w:t>os</w:t>
       </w:r>
-      <w:bookmarkEnd w:id="1"/>
+      <w:bookmarkEnd w:id="3"/>
     </w:p>
     <w:p>
       <w:pPr>
@@ -723,6 +832,498 @@
           </w:p>
         </w:tc>
       </w:tr>
+      <w:tr>
+        <w:tc>
+          <w:tcPr>
+            <w:tcW w:w="3397" w:type="dxa"/>
+          </w:tcPr>
+          <w:p>
+            <w:pPr>
+              <w:spacing w:line="360" w:lineRule="auto"/>
+            </w:pPr>
+            <w:proofErr w:type="spellStart"/>
+            <w:r>
+              <w:t>OMSTallaxEdadMasculino</w:t>
+            </w:r>
+            <w:proofErr w:type="spellEnd"/>
+          </w:p>
+        </w:tc>
+        <w:tc>
+          <w:tcPr>
+            <w:tcW w:w="5382" w:type="dxa"/>
+          </w:tcPr>
+          <w:p>
+            <w:pPr>
+              <w:jc w:val="both"/>
+            </w:pPr>
+            <w:r>
+              <w:t>P</w:t>
+            </w:r>
+            <w:r>
+              <w:t>atrones de crecimiento proporcionados por la OMS</w:t>
+            </w:r>
+            <w:r>
+              <w:t>, contiene los indicadores “</w:t>
+            </w:r>
+            <w:r>
+              <w:t>talla para</w:t>
+            </w:r>
+            <w:r>
+              <w:t xml:space="preserve"> la edad”, válido para los niños.</w:t>
+            </w:r>
+          </w:p>
+        </w:tc>
+      </w:tr>
+      <w:tr>
+        <w:tc>
+          <w:tcPr>
+            <w:tcW w:w="3397" w:type="dxa"/>
+          </w:tcPr>
+          <w:p>
+            <w:pPr>
+              <w:spacing w:line="360" w:lineRule="auto"/>
+            </w:pPr>
+            <w:proofErr w:type="spellStart"/>
+            <w:r>
+              <w:t>OMSTallaxEdad</w:t>
+            </w:r>
+            <w:r>
+              <w:t>Femenino</w:t>
+            </w:r>
+            <w:proofErr w:type="spellEnd"/>
+          </w:p>
+        </w:tc>
+        <w:tc>
+          <w:tcPr>
+            <w:tcW w:w="5382" w:type="dxa"/>
+          </w:tcPr>
+          <w:p>
+            <w:pPr>
+              <w:jc w:val="both"/>
+            </w:pPr>
+            <w:r>
+              <w:t xml:space="preserve">Patrones de crecimiento proporcionados por la OMS, contiene los indicadores “talla </w:t>
+            </w:r>
+            <w:r>
+              <w:t>para</w:t>
+            </w:r>
+            <w:r>
+              <w:t xml:space="preserve"> la edad”</w:t>
+            </w:r>
+            <w:r>
+              <w:t>,</w:t>
+            </w:r>
+            <w:r>
+              <w:t xml:space="preserve"> </w:t>
+            </w:r>
+            <w:r>
+              <w:t>válido para las niñas</w:t>
+            </w:r>
+            <w:r>
+              <w:t>.</w:t>
+            </w:r>
+          </w:p>
+        </w:tc>
+      </w:tr>
+      <w:tr>
+        <w:tc>
+          <w:tcPr>
+            <w:tcW w:w="3397" w:type="dxa"/>
+          </w:tcPr>
+          <w:p>
+            <w:pPr>
+              <w:spacing w:line="360" w:lineRule="auto"/>
+            </w:pPr>
+            <w:proofErr w:type="spellStart"/>
+            <w:r>
+              <w:t>OMS</w:t>
+            </w:r>
+            <w:r>
+              <w:t>Peso</w:t>
+            </w:r>
+            <w:r>
+              <w:t>xEdad</w:t>
+            </w:r>
+            <w:r>
+              <w:t>Masculino</w:t>
+            </w:r>
+            <w:proofErr w:type="spellEnd"/>
+          </w:p>
+        </w:tc>
+        <w:tc>
+          <w:tcPr>
+            <w:tcW w:w="5382" w:type="dxa"/>
+          </w:tcPr>
+          <w:p>
+            <w:pPr>
+              <w:jc w:val="both"/>
+            </w:pPr>
+            <w:r>
+              <w:t>Patrones de crecimiento proporcionados por la OMS, contiene los indicadores “</w:t>
+            </w:r>
+            <w:r>
+              <w:t>peso</w:t>
+            </w:r>
+            <w:r>
+              <w:t xml:space="preserve"> </w:t>
+            </w:r>
+            <w:r>
+              <w:t>para</w:t>
+            </w:r>
+            <w:r>
+              <w:t xml:space="preserve"> la edad”, </w:t>
+            </w:r>
+            <w:r>
+              <w:t>válido para los niños</w:t>
+            </w:r>
+            <w:r>
+              <w:t>.</w:t>
+            </w:r>
+          </w:p>
+        </w:tc>
+      </w:tr>
+      <w:tr>
+        <w:tc>
+          <w:tcPr>
+            <w:tcW w:w="3397" w:type="dxa"/>
+          </w:tcPr>
+          <w:p>
+            <w:pPr>
+              <w:spacing w:line="360" w:lineRule="auto"/>
+            </w:pPr>
+            <w:proofErr w:type="spellStart"/>
+            <w:r>
+              <w:t>OMS</w:t>
+            </w:r>
+            <w:r>
+              <w:t>Peso</w:t>
+            </w:r>
+            <w:r>
+              <w:t>xEdad</w:t>
+            </w:r>
+            <w:r>
+              <w:t>Femenino</w:t>
+            </w:r>
+            <w:proofErr w:type="spellEnd"/>
+          </w:p>
+        </w:tc>
+        <w:tc>
+          <w:tcPr>
+            <w:tcW w:w="5382" w:type="dxa"/>
+          </w:tcPr>
+          <w:p>
+            <w:pPr>
+              <w:jc w:val="both"/>
+            </w:pPr>
+            <w:r>
+              <w:t xml:space="preserve">Patrones de crecimiento proporcionados por la OMS, contiene los indicadores “peso </w:t>
+            </w:r>
+            <w:r>
+              <w:t>para</w:t>
+            </w:r>
+            <w:r>
+              <w:t xml:space="preserve"> la edad”, </w:t>
+            </w:r>
+            <w:r>
+              <w:t>válido para las mujeres</w:t>
+            </w:r>
+            <w:r>
+              <w:t>.</w:t>
+            </w:r>
+          </w:p>
+        </w:tc>
+      </w:tr>
+      <w:tr>
+        <w:tc>
+          <w:tcPr>
+            <w:tcW w:w="3397" w:type="dxa"/>
+          </w:tcPr>
+          <w:p>
+            <w:pPr>
+              <w:spacing w:line="360" w:lineRule="auto"/>
+            </w:pPr>
+            <w:proofErr w:type="spellStart"/>
+            <w:r>
+              <w:t>OMS</w:t>
+            </w:r>
+            <w:r>
+              <w:t>Peso</w:t>
+            </w:r>
+            <w:r>
+              <w:t>x</w:t>
+            </w:r>
+            <w:r>
+              <w:t>TallaMasculino</w:t>
+            </w:r>
+            <w:proofErr w:type="spellEnd"/>
+          </w:p>
+        </w:tc>
+        <w:tc>
+          <w:tcPr>
+            <w:tcW w:w="5382" w:type="dxa"/>
+          </w:tcPr>
+          <w:p>
+            <w:pPr>
+              <w:jc w:val="both"/>
+            </w:pPr>
+            <w:r>
+              <w:t>Patrones de crecimiento proporcionados por la OMS, contiene los indicadores “</w:t>
+            </w:r>
+            <w:r>
+              <w:t xml:space="preserve">peso </w:t>
+            </w:r>
+            <w:r>
+              <w:t>para</w:t>
+            </w:r>
+            <w:r>
+              <w:t xml:space="preserve"> la talla</w:t>
+            </w:r>
+            <w:r>
+              <w:t>”, válido para los niños.</w:t>
+            </w:r>
+          </w:p>
+        </w:tc>
+      </w:tr>
+      <w:tr>
+        <w:tc>
+          <w:tcPr>
+            <w:tcW w:w="3397" w:type="dxa"/>
+          </w:tcPr>
+          <w:p>
+            <w:pPr>
+              <w:spacing w:line="360" w:lineRule="auto"/>
+            </w:pPr>
+            <w:proofErr w:type="spellStart"/>
+            <w:r>
+              <w:t>OMS</w:t>
+            </w:r>
+            <w:r>
+              <w:t>Peso</w:t>
+            </w:r>
+            <w:r>
+              <w:t>xTalla</w:t>
+            </w:r>
+            <w:r>
+              <w:t>Femenino</w:t>
+            </w:r>
+            <w:proofErr w:type="spellEnd"/>
+          </w:p>
+        </w:tc>
+        <w:tc>
+          <w:tcPr>
+            <w:tcW w:w="5382" w:type="dxa"/>
+          </w:tcPr>
+          <w:p>
+            <w:pPr>
+              <w:jc w:val="both"/>
+            </w:pPr>
+            <w:r>
+              <w:t xml:space="preserve">Patrones de crecimiento proporcionados por la OMS, contiene los indicadores “peso </w:t>
+            </w:r>
+            <w:r>
+              <w:t>para</w:t>
+            </w:r>
+            <w:r>
+              <w:t xml:space="preserve"> la </w:t>
+            </w:r>
+            <w:r>
+              <w:t>talla</w:t>
+            </w:r>
+            <w:r>
+              <w:t>”, válido para las mujeres.</w:t>
+            </w:r>
+          </w:p>
+        </w:tc>
+      </w:tr>
+      <w:tr>
+        <w:tc>
+          <w:tcPr>
+            <w:tcW w:w="3397" w:type="dxa"/>
+          </w:tcPr>
+          <w:p>
+            <w:pPr>
+              <w:spacing w:line="360" w:lineRule="auto"/>
+            </w:pPr>
+            <w:proofErr w:type="spellStart"/>
+            <w:r>
+              <w:t>OMS</w:t>
+            </w:r>
+            <w:r>
+              <w:t>PC</w:t>
+            </w:r>
+            <w:r>
+              <w:t>x</w:t>
+            </w:r>
+            <w:r>
+              <w:t>Edad</w:t>
+            </w:r>
+            <w:r>
+              <w:t>Masculino</w:t>
+            </w:r>
+            <w:proofErr w:type="spellEnd"/>
+          </w:p>
+        </w:tc>
+        <w:tc>
+          <w:tcPr>
+            <w:tcW w:w="5382" w:type="dxa"/>
+          </w:tcPr>
+          <w:p>
+            <w:pPr>
+              <w:jc w:val="both"/>
+            </w:pPr>
+            <w:r>
+              <w:t>Patrones de crecimiento proporcionados por la OMS, contiene los indicadores “</w:t>
+            </w:r>
+            <w:r>
+              <w:t>perímetro cefálico</w:t>
+            </w:r>
+            <w:r>
+              <w:t xml:space="preserve"> para la </w:t>
+            </w:r>
+            <w:r>
+              <w:t>edad</w:t>
+            </w:r>
+            <w:r>
+              <w:t>”, válido para los niños.</w:t>
+            </w:r>
+          </w:p>
+        </w:tc>
+      </w:tr>
+      <w:tr>
+        <w:tc>
+          <w:tcPr>
+            <w:tcW w:w="3397" w:type="dxa"/>
+          </w:tcPr>
+          <w:p>
+            <w:pPr>
+              <w:spacing w:line="360" w:lineRule="auto"/>
+            </w:pPr>
+            <w:proofErr w:type="spellStart"/>
+            <w:r>
+              <w:t>OMS</w:t>
+            </w:r>
+            <w:r>
+              <w:t>PC</w:t>
+            </w:r>
+            <w:r>
+              <w:t>x</w:t>
+            </w:r>
+            <w:r>
+              <w:t>Edad</w:t>
+            </w:r>
+            <w:r>
+              <w:t>Femenino</w:t>
+            </w:r>
+            <w:proofErr w:type="spellEnd"/>
+          </w:p>
+        </w:tc>
+        <w:tc>
+          <w:tcPr>
+            <w:tcW w:w="5382" w:type="dxa"/>
+          </w:tcPr>
+          <w:p>
+            <w:pPr>
+              <w:jc w:val="both"/>
+            </w:pPr>
+            <w:r>
+              <w:t xml:space="preserve">Patrones de crecimiento proporcionados por la OMS, contiene los indicadores “perímetro cefálico para la edad”, </w:t>
+            </w:r>
+            <w:r>
+              <w:t>válido para las niñas</w:t>
+            </w:r>
+            <w:r>
+              <w:t>.</w:t>
+            </w:r>
+          </w:p>
+        </w:tc>
+      </w:tr>
+      <w:tr>
+        <w:tc>
+          <w:tcPr>
+            <w:tcW w:w="3397" w:type="dxa"/>
+          </w:tcPr>
+          <w:p>
+            <w:pPr>
+              <w:spacing w:line="360" w:lineRule="auto"/>
+            </w:pPr>
+            <w:proofErr w:type="spellStart"/>
+            <w:r>
+              <w:t>OMS</w:t>
+            </w:r>
+            <w:r>
+              <w:t>PMB</w:t>
+            </w:r>
+            <w:r>
+              <w:t>x</w:t>
+            </w:r>
+            <w:r>
+              <w:t>EdadMasculino</w:t>
+            </w:r>
+            <w:proofErr w:type="spellEnd"/>
+          </w:p>
+        </w:tc>
+        <w:tc>
+          <w:tcPr>
+            <w:tcW w:w="5382" w:type="dxa"/>
+          </w:tcPr>
+          <w:p>
+            <w:pPr>
+              <w:jc w:val="both"/>
+            </w:pPr>
+            <w:r>
+              <w:t xml:space="preserve">Patrones de crecimiento proporcionados por la OMS, contiene los indicadores “perímetro </w:t>
+            </w:r>
+            <w:r>
+              <w:t>medio del brazo</w:t>
+            </w:r>
+            <w:r>
+              <w:t xml:space="preserve"> para la edad”, válido para los niños.</w:t>
+            </w:r>
+          </w:p>
+        </w:tc>
+      </w:tr>
+      <w:tr>
+        <w:tc>
+          <w:tcPr>
+            <w:tcW w:w="3397" w:type="dxa"/>
+          </w:tcPr>
+          <w:p>
+            <w:pPr>
+              <w:spacing w:line="360" w:lineRule="auto"/>
+            </w:pPr>
+            <w:proofErr w:type="spellStart"/>
+            <w:r>
+              <w:t>OMS</w:t>
+            </w:r>
+            <w:r>
+              <w:t>P</w:t>
+            </w:r>
+            <w:r>
+              <w:t>MB</w:t>
+            </w:r>
+            <w:r>
+              <w:t>x</w:t>
+            </w:r>
+            <w:r>
+              <w:t>EdadFemenino</w:t>
+            </w:r>
+            <w:proofErr w:type="spellEnd"/>
+          </w:p>
+        </w:tc>
+        <w:tc>
+          <w:tcPr>
+            <w:tcW w:w="5382" w:type="dxa"/>
+          </w:tcPr>
+          <w:p>
+            <w:pPr>
+              <w:jc w:val="both"/>
+            </w:pPr>
+            <w:r>
+              <w:t>Patrones de crecimiento proporcionados por la OMS, contiene los indicadores “perímetro medio del brazo para la edad”, válido para las niñas.</w:t>
+            </w:r>
+          </w:p>
+        </w:tc>
+      </w:tr>
     </w:tbl>
     <w:p>
       <w:pPr>
@@ -735,8 +1336,6 @@
         <w:spacing w:line="360" w:lineRule="auto"/>
         <w:jc w:val="both"/>
       </w:pPr>
-      <w:bookmarkStart w:id="2" w:name="_GoBack"/>
-      <w:bookmarkEnd w:id="2"/>
     </w:p>
     <w:sectPr>
       <w:pgSz w:w="12240" w:h="15840"/>
@@ -749,8 +1348,8 @@
 </file>
 
 <file path=word/numbering.xml><?xml version="1.0" encoding="utf-8"?>
-<w:numbering xmlns:wpc="http://schemas.microsoft.com/office/word/2010/wordprocessingCanvas" xmlns:mc="http://schemas.openxmlformats.org/markup-compatibility/2006" xmlns:o="urn:schemas-microsoft-com:office:office" xmlns:r="http://schemas.openxmlformats.org/officeDocument/2006/relationships" xmlns:m="http://schemas.openxmlformats.org/officeDocument/2006/math" xmlns:v="urn:schemas-microsoft-com:vml" xmlns:wp14="http://schemas.microsoft.com/office/word/2010/wordprocessingDrawing" xmlns:wp="http://schemas.openxmlformats.org/drawingml/2006/wordprocessingDrawing" xmlns:w10="urn:schemas-microsoft-com:office:word" xmlns:w="http://schemas.openxmlformats.org/wordprocessingml/2006/main" xmlns:w14="http://schemas.microsoft.com/office/word/2010/wordml" xmlns:wpg="http://schemas.microsoft.com/office/word/2010/wordprocessingGroup" xmlns:wpi="http://schemas.microsoft.com/office/word/2010/wordprocessingInk" xmlns:wne="http://schemas.microsoft.com/office/word/2006/wordml" xmlns:wps="http://schemas.microsoft.com/office/word/2010/wordprocessingShape" mc:Ignorable="w14 wp14">
-  <w:abstractNum w:abstractNumId="0">
+<w:numbering xmlns:wpc="http://schemas.microsoft.com/office/word/2010/wordprocessingCanvas" xmlns:cx="http://schemas.microsoft.com/office/drawing/2014/chartex" xmlns:cx1="http://schemas.microsoft.com/office/drawing/2015/9/8/chartex" xmlns:mc="http://schemas.openxmlformats.org/markup-compatibility/2006" xmlns:o="urn:schemas-microsoft-com:office:office" xmlns:r="http://schemas.openxmlformats.org/officeDocument/2006/relationships" xmlns:m="http://schemas.openxmlformats.org/officeDocument/2006/math" xmlns:v="urn:schemas-microsoft-com:vml" xmlns:wp14="http://schemas.microsoft.com/office/word/2010/wordprocessingDrawing" xmlns:wp="http://schemas.openxmlformats.org/drawingml/2006/wordprocessingDrawing" xmlns:w10="urn:schemas-microsoft-com:office:word" xmlns:w="http://schemas.openxmlformats.org/wordprocessingml/2006/main" xmlns:w14="http://schemas.microsoft.com/office/word/2010/wordml" xmlns:w15="http://schemas.microsoft.com/office/word/2012/wordml" xmlns:w16se="http://schemas.microsoft.com/office/word/2015/wordml/symex" xmlns:wpg="http://schemas.microsoft.com/office/word/2010/wordprocessingGroup" xmlns:wpi="http://schemas.microsoft.com/office/word/2010/wordprocessingInk" xmlns:wne="http://schemas.microsoft.com/office/word/2006/wordml" xmlns:wps="http://schemas.microsoft.com/office/word/2010/wordprocessingShape" mc:Ignorable="w14 w15 w16se wp14">
+  <w:abstractNum w:abstractNumId="0" w15:restartNumberingAfterBreak="0">
     <w:nsid w:val="4C7A36AB"/>
     <w:multiLevelType w:val="multilevel"/>
     <w:tmpl w:val="A6FA377C"/>
@@ -874,7 +1473,7 @@
       </w:rPr>
     </w:lvl>
   </w:abstractNum>
-  <w:abstractNum w:abstractNumId="1">
+  <w:abstractNum w:abstractNumId="1" w15:restartNumberingAfterBreak="0">
     <w:nsid w:val="4E210D2A"/>
     <w:multiLevelType w:val="hybridMultilevel"/>
     <w:tmpl w:val="80105CE4"/>
@@ -999,11 +1598,14 @@
   <w:num w:numId="4">
     <w:abstractNumId w:val="0"/>
   </w:num>
+  <w:num w:numId="5">
+    <w:abstractNumId w:val="0"/>
+  </w:num>
 </w:numbering>
 </file>
 
 <file path=word/styles.xml><?xml version="1.0" encoding="utf-8"?>
-<w:styles xmlns:mc="http://schemas.openxmlformats.org/markup-compatibility/2006" xmlns:r="http://schemas.openxmlformats.org/officeDocument/2006/relationships" xmlns:w="http://schemas.openxmlformats.org/wordprocessingml/2006/main" xmlns:w14="http://schemas.microsoft.com/office/word/2010/wordml" mc:Ignorable="w14">
+<w:styles xmlns:mc="http://schemas.openxmlformats.org/markup-compatibility/2006" xmlns:r="http://schemas.openxmlformats.org/officeDocument/2006/relationships" xmlns:w="http://schemas.openxmlformats.org/wordprocessingml/2006/main" xmlns:w14="http://schemas.microsoft.com/office/word/2010/wordml" xmlns:w15="http://schemas.microsoft.com/office/word/2012/wordml" xmlns:w16se="http://schemas.microsoft.com/office/word/2015/wordml/symex" mc:Ignorable="w14 w15 w16se">
   <w:docDefaults>
     <w:rPrDefault>
       <w:rPr>
@@ -1019,144 +1621,378 @@
       </w:pPr>
     </w:pPrDefault>
   </w:docDefaults>
-  <w:latentStyles w:defLockedState="0" w:defUIPriority="99" w:defSemiHidden="1" w:defUnhideWhenUsed="1" w:defQFormat="0" w:count="267">
-    <w:lsdException w:name="Normal" w:semiHidden="0" w:uiPriority="0" w:unhideWhenUsed="0" w:qFormat="1"/>
-    <w:lsdException w:name="heading 1" w:semiHidden="0" w:uiPriority="0" w:unhideWhenUsed="0" w:qFormat="1"/>
-    <w:lsdException w:name="heading 2" w:uiPriority="0" w:qFormat="1"/>
-    <w:lsdException w:name="heading 3" w:uiPriority="0" w:qFormat="1"/>
-    <w:lsdException w:name="heading 4" w:uiPriority="0" w:qFormat="1"/>
-    <w:lsdException w:name="heading 5" w:uiPriority="0" w:qFormat="1"/>
-    <w:lsdException w:name="heading 6" w:uiPriority="0" w:qFormat="1"/>
-    <w:lsdException w:name="heading 7" w:uiPriority="9" w:qFormat="1"/>
-    <w:lsdException w:name="heading 8" w:uiPriority="9" w:qFormat="1"/>
-    <w:lsdException w:name="heading 9" w:uiPriority="9" w:qFormat="1"/>
-    <w:lsdException w:name="toc 1" w:uiPriority="39"/>
-    <w:lsdException w:name="toc 2" w:uiPriority="39"/>
-    <w:lsdException w:name="toc 3" w:uiPriority="39"/>
-    <w:lsdException w:name="toc 4" w:uiPriority="39"/>
-    <w:lsdException w:name="toc 5" w:uiPriority="39"/>
-    <w:lsdException w:name="toc 6" w:uiPriority="39"/>
-    <w:lsdException w:name="toc 7" w:uiPriority="39"/>
-    <w:lsdException w:name="toc 8" w:uiPriority="39"/>
-    <w:lsdException w:name="toc 9" w:uiPriority="39"/>
-    <w:lsdException w:name="caption" w:uiPriority="35" w:qFormat="1"/>
-    <w:lsdException w:name="Title" w:semiHidden="0" w:uiPriority="10" w:unhideWhenUsed="0" w:qFormat="1"/>
-    <w:lsdException w:name="Default Paragraph Font" w:uiPriority="1"/>
-    <w:lsdException w:name="Subtitle" w:semiHidden="0" w:uiPriority="11" w:unhideWhenUsed="0" w:qFormat="1"/>
-    <w:lsdException w:name="Strong" w:semiHidden="0" w:uiPriority="22" w:unhideWhenUsed="0" w:qFormat="1"/>
-    <w:lsdException w:name="Emphasis" w:semiHidden="0" w:uiPriority="20" w:unhideWhenUsed="0" w:qFormat="1"/>
-    <w:lsdException w:name="Table Grid" w:semiHidden="0" w:uiPriority="39" w:unhideWhenUsed="0"/>
-    <w:lsdException w:name="Placeholder Text" w:unhideWhenUsed="0"/>
-    <w:lsdException w:name="No Spacing" w:semiHidden="0" w:uiPriority="1" w:unhideWhenUsed="0" w:qFormat="1"/>
-    <w:lsdException w:name="Light Shading" w:semiHidden="0" w:uiPriority="60" w:unhideWhenUsed="0"/>
-    <w:lsdException w:name="Light List" w:semiHidden="0" w:uiPriority="61" w:unhideWhenUsed="0"/>
-    <w:lsdException w:name="Light Grid" w:semiHidden="0" w:uiPriority="62" w:unhideWhenUsed="0"/>
-    <w:lsdException w:name="Medium Shading 1" w:semiHidden="0" w:uiPriority="63" w:unhideWhenUsed="0"/>
-    <w:lsdException w:name="Medium Shading 2" w:semiHidden="0" w:uiPriority="64" w:unhideWhenUsed="0"/>
-    <w:lsdException w:name="Medium List 1" w:semiHidden="0" w:uiPriority="65" w:unhideWhenUsed="0"/>
-    <w:lsdException w:name="Medium List 2" w:semiHidden="0" w:uiPriority="66" w:unhideWhenUsed="0"/>
-    <w:lsdException w:name="Medium Grid 1" w:semiHidden="0" w:uiPriority="67" w:unhideWhenUsed="0"/>
-    <w:lsdException w:name="Medium Grid 2" w:semiHidden="0" w:uiPriority="68" w:unhideWhenUsed="0"/>
-    <w:lsdException w:name="Medium Grid 3" w:semiHidden="0" w:uiPriority="69" w:unhideWhenUsed="0"/>
-    <w:lsdException w:name="Dark List" w:semiHidden="0" w:uiPriority="70" w:unhideWhenUsed="0"/>
-    <w:lsdException w:name="Colorful Shading" w:semiHidden="0" w:uiPriority="71" w:unhideWhenUsed="0"/>
-    <w:lsdException w:name="Colorful List" w:semiHidden="0" w:uiPriority="72" w:unhideWhenUsed="0"/>
-    <w:lsdException w:name="Colorful Grid" w:semiHidden="0" w:uiPriority="73" w:unhideWhenUsed="0"/>
-    <w:lsdException w:name="Light Shading Accent 1" w:semiHidden="0" w:uiPriority="60" w:unhideWhenUsed="0"/>
-    <w:lsdException w:name="Light List Accent 1" w:semiHidden="0" w:uiPriority="61" w:unhideWhenUsed="0"/>
-    <w:lsdException w:name="Light Grid Accent 1" w:semiHidden="0" w:uiPriority="62" w:unhideWhenUsed="0"/>
-    <w:lsdException w:name="Medium Shading 1 Accent 1" w:semiHidden="0" w:uiPriority="63" w:unhideWhenUsed="0"/>
-    <w:lsdException w:name="Medium Shading 2 Accent 1" w:semiHidden="0" w:uiPriority="64" w:unhideWhenUsed="0"/>
-    <w:lsdException w:name="Medium List 1 Accent 1" w:semiHidden="0" w:uiPriority="65" w:unhideWhenUsed="0"/>
-    <w:lsdException w:name="Revision" w:unhideWhenUsed="0"/>
-    <w:lsdException w:name="List Paragraph" w:semiHidden="0" w:uiPriority="34" w:unhideWhenUsed="0" w:qFormat="1"/>
-    <w:lsdException w:name="Quote" w:semiHidden="0" w:uiPriority="29" w:unhideWhenUsed="0" w:qFormat="1"/>
-    <w:lsdException w:name="Intense Quote" w:semiHidden="0" w:uiPriority="30" w:unhideWhenUsed="0" w:qFormat="1"/>
-    <w:lsdException w:name="Medium List 2 Accent 1" w:semiHidden="0" w:uiPriority="66" w:unhideWhenUsed="0"/>
-    <w:lsdException w:name="Medium Grid 1 Accent 1" w:semiHidden="0" w:uiPriority="67" w:unhideWhenUsed="0"/>
-    <w:lsdException w:name="Medium Grid 2 Accent 1" w:semiHidden="0" w:uiPriority="68" w:unhideWhenUsed="0"/>
-    <w:lsdException w:name="Medium Grid 3 Accent 1" w:semiHidden="0" w:uiPriority="69" w:unhideWhenUsed="0"/>
-    <w:lsdException w:name="Dark List Accent 1" w:semiHidden="0" w:uiPriority="70" w:unhideWhenUsed="0"/>
-    <w:lsdException w:name="Colorful Shading Accent 1" w:semiHidden="0" w:uiPriority="71" w:unhideWhenUsed="0"/>
-    <w:lsdException w:name="Colorful List Accent 1" w:semiHidden="0" w:uiPriority="72" w:unhideWhenUsed="0"/>
-    <w:lsdException w:name="Colorful Grid Accent 1" w:semiHidden="0" w:uiPriority="73" w:unhideWhenUsed="0"/>
-    <w:lsdException w:name="Light Shading Accent 2" w:semiHidden="0" w:uiPriority="60" w:unhideWhenUsed="0"/>
-    <w:lsdException w:name="Light List Accent 2" w:semiHidden="0" w:uiPriority="61" w:unhideWhenUsed="0"/>
-    <w:lsdException w:name="Light Grid Accent 2" w:semiHidden="0" w:uiPriority="62" w:unhideWhenUsed="0"/>
-    <w:lsdException w:name="Medium Shading 1 Accent 2" w:semiHidden="0" w:uiPriority="63" w:unhideWhenUsed="0"/>
-    <w:lsdException w:name="Medium Shading 2 Accent 2" w:semiHidden="0" w:uiPriority="64" w:unhideWhenUsed="0"/>
-    <w:lsdException w:name="Medium List 1 Accent 2" w:semiHidden="0" w:uiPriority="65" w:unhideWhenUsed="0"/>
-    <w:lsdException w:name="Medium List 2 Accent 2" w:semiHidden="0" w:uiPriority="66" w:unhideWhenUsed="0"/>
-    <w:lsdException w:name="Medium Grid 1 Accent 2" w:semiHidden="0" w:uiPriority="67" w:unhideWhenUsed="0"/>
-    <w:lsdException w:name="Medium Grid 2 Accent 2" w:semiHidden="0" w:uiPriority="68" w:unhideWhenUsed="0"/>
-    <w:lsdException w:name="Medium Grid 3 Accent 2" w:semiHidden="0" w:uiPriority="69" w:unhideWhenUsed="0"/>
-    <w:lsdException w:name="Dark List Accent 2" w:semiHidden="0" w:uiPriority="70" w:unhideWhenUsed="0"/>
-    <w:lsdException w:name="Colorful Shading Accent 2" w:semiHidden="0" w:uiPriority="71" w:unhideWhenUsed="0"/>
-    <w:lsdException w:name="Colorful List Accent 2" w:semiHidden="0" w:uiPriority="72" w:unhideWhenUsed="0"/>
-    <w:lsdException w:name="Colorful Grid Accent 2" w:semiHidden="0" w:uiPriority="73" w:unhideWhenUsed="0"/>
-    <w:lsdException w:name="Light Shading Accent 3" w:semiHidden="0" w:uiPriority="60" w:unhideWhenUsed="0"/>
-    <w:lsdException w:name="Light List Accent 3" w:semiHidden="0" w:uiPriority="61" w:unhideWhenUsed="0"/>
-    <w:lsdException w:name="Light Grid Accent 3" w:semiHidden="0" w:uiPriority="62" w:unhideWhenUsed="0"/>
-    <w:lsdException w:name="Medium Shading 1 Accent 3" w:semiHidden="0" w:uiPriority="63" w:unhideWhenUsed="0"/>
-    <w:lsdException w:name="Medium Shading 2 Accent 3" w:semiHidden="0" w:uiPriority="64" w:unhideWhenUsed="0"/>
-    <w:lsdException w:name="Medium List 1 Accent 3" w:semiHidden="0" w:uiPriority="65" w:unhideWhenUsed="0"/>
-    <w:lsdException w:name="Medium List 2 Accent 3" w:semiHidden="0" w:uiPriority="66" w:unhideWhenUsed="0"/>
-    <w:lsdException w:name="Medium Grid 1 Accent 3" w:semiHidden="0" w:uiPriority="67" w:unhideWhenUsed="0"/>
-    <w:lsdException w:name="Medium Grid 2 Accent 3" w:semiHidden="0" w:uiPriority="68" w:unhideWhenUsed="0"/>
-    <w:lsdException w:name="Medium Grid 3 Accent 3" w:semiHidden="0" w:uiPriority="69" w:unhideWhenUsed="0"/>
-    <w:lsdException w:name="Dark List Accent 3" w:semiHidden="0" w:uiPriority="70" w:unhideWhenUsed="0"/>
-    <w:lsdException w:name="Colorful Shading Accent 3" w:semiHidden="0" w:uiPriority="71" w:unhideWhenUsed="0"/>
-    <w:lsdException w:name="Colorful List Accent 3" w:semiHidden="0" w:uiPriority="72" w:unhideWhenUsed="0"/>
-    <w:lsdException w:name="Colorful Grid Accent 3" w:semiHidden="0" w:uiPriority="73" w:unhideWhenUsed="0"/>
-    <w:lsdException w:name="Light Shading Accent 4" w:semiHidden="0" w:uiPriority="60" w:unhideWhenUsed="0"/>
-    <w:lsdException w:name="Light List Accent 4" w:semiHidden="0" w:uiPriority="61" w:unhideWhenUsed="0"/>
-    <w:lsdException w:name="Light Grid Accent 4" w:semiHidden="0" w:uiPriority="62" w:unhideWhenUsed="0"/>
-    <w:lsdException w:name="Medium Shading 1 Accent 4" w:semiHidden="0" w:uiPriority="63" w:unhideWhenUsed="0"/>
-    <w:lsdException w:name="Medium Shading 2 Accent 4" w:semiHidden="0" w:uiPriority="64" w:unhideWhenUsed="0"/>
-    <w:lsdException w:name="Medium List 1 Accent 4" w:semiHidden="0" w:uiPriority="65" w:unhideWhenUsed="0"/>
-    <w:lsdException w:name="Medium List 2 Accent 4" w:semiHidden="0" w:uiPriority="66" w:unhideWhenUsed="0"/>
-    <w:lsdException w:name="Medium Grid 1 Accent 4" w:semiHidden="0" w:uiPriority="67" w:unhideWhenUsed="0"/>
-    <w:lsdException w:name="Medium Grid 2 Accent 4" w:semiHidden="0" w:uiPriority="68" w:unhideWhenUsed="0"/>
-    <w:lsdException w:name="Medium Grid 3 Accent 4" w:semiHidden="0" w:uiPriority="69" w:unhideWhenUsed="0"/>
-    <w:lsdException w:name="Dark List Accent 4" w:semiHidden="0" w:uiPriority="70" w:unhideWhenUsed="0"/>
-    <w:lsdException w:name="Colorful Shading Accent 4" w:semiHidden="0" w:uiPriority="71" w:unhideWhenUsed="0"/>
-    <w:lsdException w:name="Colorful List Accent 4" w:semiHidden="0" w:uiPriority="72" w:unhideWhenUsed="0"/>
-    <w:lsdException w:name="Colorful Grid Accent 4" w:semiHidden="0" w:uiPriority="73" w:unhideWhenUsed="0"/>
-    <w:lsdException w:name="Light Shading Accent 5" w:semiHidden="0" w:uiPriority="60" w:unhideWhenUsed="0"/>
-    <w:lsdException w:name="Light List Accent 5" w:semiHidden="0" w:uiPriority="61" w:unhideWhenUsed="0"/>
-    <w:lsdException w:name="Light Grid Accent 5" w:semiHidden="0" w:uiPriority="62" w:unhideWhenUsed="0"/>
-    <w:lsdException w:name="Medium Shading 1 Accent 5" w:semiHidden="0" w:uiPriority="63" w:unhideWhenUsed="0"/>
-    <w:lsdException w:name="Medium Shading 2 Accent 5" w:semiHidden="0" w:uiPriority="64" w:unhideWhenUsed="0"/>
-    <w:lsdException w:name="Medium List 1 Accent 5" w:semiHidden="0" w:uiPriority="65" w:unhideWhenUsed="0"/>
-    <w:lsdException w:name="Medium List 2 Accent 5" w:semiHidden="0" w:uiPriority="66" w:unhideWhenUsed="0"/>
-    <w:lsdException w:name="Medium Grid 1 Accent 5" w:semiHidden="0" w:uiPriority="67" w:unhideWhenUsed="0"/>
-    <w:lsdException w:name="Medium Grid 2 Accent 5" w:semiHidden="0" w:uiPriority="68" w:unhideWhenUsed="0"/>
-    <w:lsdException w:name="Medium Grid 3 Accent 5" w:semiHidden="0" w:uiPriority="69" w:unhideWhenUsed="0"/>
-    <w:lsdException w:name="Dark List Accent 5" w:semiHidden="0" w:uiPriority="70" w:unhideWhenUsed="0"/>
-    <w:lsdException w:name="Colorful Shading Accent 5" w:semiHidden="0" w:uiPriority="71" w:unhideWhenUsed="0"/>
-    <w:lsdException w:name="Colorful List Accent 5" w:semiHidden="0" w:uiPriority="72" w:unhideWhenUsed="0"/>
-    <w:lsdException w:name="Colorful Grid Accent 5" w:semiHidden="0" w:uiPriority="73" w:unhideWhenUsed="0"/>
-    <w:lsdException w:name="Light Shading Accent 6" w:semiHidden="0" w:uiPriority="60" w:unhideWhenUsed="0"/>
-    <w:lsdException w:name="Light List Accent 6" w:semiHidden="0" w:uiPriority="61" w:unhideWhenUsed="0"/>
-    <w:lsdException w:name="Light Grid Accent 6" w:semiHidden="0" w:uiPriority="62" w:unhideWhenUsed="0"/>
-    <w:lsdException w:name="Medium Shading 1 Accent 6" w:semiHidden="0" w:uiPriority="63" w:unhideWhenUsed="0"/>
-    <w:lsdException w:name="Medium Shading 2 Accent 6" w:semiHidden="0" w:uiPriority="64" w:unhideWhenUsed="0"/>
-    <w:lsdException w:name="Medium List 1 Accent 6" w:semiHidden="0" w:uiPriority="65" w:unhideWhenUsed="0"/>
-    <w:lsdException w:name="Medium List 2 Accent 6" w:semiHidden="0" w:uiPriority="66" w:unhideWhenUsed="0"/>
-    <w:lsdException w:name="Medium Grid 1 Accent 6" w:semiHidden="0" w:uiPriority="67" w:unhideWhenUsed="0"/>
-    <w:lsdException w:name="Medium Grid 2 Accent 6" w:semiHidden="0" w:uiPriority="68" w:unhideWhenUsed="0"/>
-    <w:lsdException w:name="Medium Grid 3 Accent 6" w:semiHidden="0" w:uiPriority="69" w:unhideWhenUsed="0"/>
-    <w:lsdException w:name="Dark List Accent 6" w:semiHidden="0" w:uiPriority="70" w:unhideWhenUsed="0"/>
-    <w:lsdException w:name="Colorful Shading Accent 6" w:semiHidden="0" w:uiPriority="71" w:unhideWhenUsed="0"/>
-    <w:lsdException w:name="Colorful List Accent 6" w:semiHidden="0" w:uiPriority="72" w:unhideWhenUsed="0"/>
-    <w:lsdException w:name="Colorful Grid Accent 6" w:semiHidden="0" w:uiPriority="73" w:unhideWhenUsed="0"/>
-    <w:lsdException w:name="Subtle Emphasis" w:semiHidden="0" w:uiPriority="19" w:unhideWhenUsed="0" w:qFormat="1"/>
-    <w:lsdException w:name="Intense Emphasis" w:semiHidden="0" w:uiPriority="21" w:unhideWhenUsed="0" w:qFormat="1"/>
-    <w:lsdException w:name="Subtle Reference" w:semiHidden="0" w:uiPriority="31" w:unhideWhenUsed="0" w:qFormat="1"/>
-    <w:lsdException w:name="Intense Reference" w:semiHidden="0" w:uiPriority="32" w:unhideWhenUsed="0" w:qFormat="1"/>
-    <w:lsdException w:name="Book Title" w:semiHidden="0" w:uiPriority="33" w:unhideWhenUsed="0" w:qFormat="1"/>
-    <w:lsdException w:name="Bibliography" w:uiPriority="37"/>
-    <w:lsdException w:name="TOC Heading" w:uiPriority="39" w:qFormat="1"/>
+  <w:latentStyles w:defLockedState="0" w:defUIPriority="99" w:defSemiHidden="0" w:defUnhideWhenUsed="0" w:defQFormat="0" w:count="371">
+    <w:lsdException w:name="Normal" w:uiPriority="0" w:qFormat="1"/>
+    <w:lsdException w:name="heading 1" w:uiPriority="0" w:qFormat="1"/>
+    <w:lsdException w:name="heading 2" w:semiHidden="1" w:uiPriority="0" w:unhideWhenUsed="1" w:qFormat="1"/>
+    <w:lsdException w:name="heading 3" w:semiHidden="1" w:uiPriority="0" w:unhideWhenUsed="1" w:qFormat="1"/>
+    <w:lsdException w:name="heading 4" w:semiHidden="1" w:uiPriority="0" w:unhideWhenUsed="1" w:qFormat="1"/>
+    <w:lsdException w:name="heading 5" w:semiHidden="1" w:uiPriority="0" w:unhideWhenUsed="1" w:qFormat="1"/>
+    <w:lsdException w:name="heading 6" w:semiHidden="1" w:uiPriority="0" w:unhideWhenUsed="1" w:qFormat="1"/>
+    <w:lsdException w:name="heading 7" w:semiHidden="1" w:uiPriority="9" w:unhideWhenUsed="1" w:qFormat="1"/>
+    <w:lsdException w:name="heading 8" w:semiHidden="1" w:uiPriority="9" w:unhideWhenUsed="1" w:qFormat="1"/>
+    <w:lsdException w:name="heading 9" w:semiHidden="1" w:uiPriority="9" w:unhideWhenUsed="1" w:qFormat="1"/>
+    <w:lsdException w:name="index 1" w:semiHidden="1" w:unhideWhenUsed="1"/>
+    <w:lsdException w:name="index 2" w:semiHidden="1" w:unhideWhenUsed="1"/>
+    <w:lsdException w:name="index 3" w:semiHidden="1" w:unhideWhenUsed="1"/>
+    <w:lsdException w:name="index 4" w:semiHidden="1" w:unhideWhenUsed="1"/>
+    <w:lsdException w:name="index 5" w:semiHidden="1" w:unhideWhenUsed="1"/>
+    <w:lsdException w:name="index 6" w:semiHidden="1" w:unhideWhenUsed="1"/>
+    <w:lsdException w:name="index 7" w:semiHidden="1" w:unhideWhenUsed="1"/>
+    <w:lsdException w:name="index 8" w:semiHidden="1" w:unhideWhenUsed="1"/>
+    <w:lsdException w:name="index 9" w:semiHidden="1" w:unhideWhenUsed="1"/>
+    <w:lsdException w:name="toc 1" w:semiHidden="1" w:uiPriority="39" w:unhideWhenUsed="1"/>
+    <w:lsdException w:name="toc 2" w:semiHidden="1" w:uiPriority="39" w:unhideWhenUsed="1"/>
+    <w:lsdException w:name="toc 3" w:semiHidden="1" w:uiPriority="39" w:unhideWhenUsed="1"/>
+    <w:lsdException w:name="toc 4" w:semiHidden="1" w:uiPriority="39" w:unhideWhenUsed="1"/>
+    <w:lsdException w:name="toc 5" w:semiHidden="1" w:uiPriority="39" w:unhideWhenUsed="1"/>
+    <w:lsdException w:name="toc 6" w:semiHidden="1" w:uiPriority="39" w:unhideWhenUsed="1"/>
+    <w:lsdException w:name="toc 7" w:semiHidden="1" w:uiPriority="39" w:unhideWhenUsed="1"/>
+    <w:lsdException w:name="toc 8" w:semiHidden="1" w:uiPriority="39" w:unhideWhenUsed="1"/>
+    <w:lsdException w:name="toc 9" w:semiHidden="1" w:uiPriority="39" w:unhideWhenUsed="1"/>
+    <w:lsdException w:name="Normal Indent" w:semiHidden="1" w:unhideWhenUsed="1"/>
+    <w:lsdException w:name="footnote text" w:semiHidden="1" w:unhideWhenUsed="1"/>
+    <w:lsdException w:name="annotation text" w:semiHidden="1" w:unhideWhenUsed="1"/>
+    <w:lsdException w:name="header" w:semiHidden="1" w:unhideWhenUsed="1"/>
+    <w:lsdException w:name="footer" w:semiHidden="1" w:unhideWhenUsed="1"/>
+    <w:lsdException w:name="index heading" w:semiHidden="1" w:unhideWhenUsed="1"/>
+    <w:lsdException w:name="caption" w:semiHidden="1" w:uiPriority="35" w:unhideWhenUsed="1" w:qFormat="1"/>
+    <w:lsdException w:name="table of figures" w:semiHidden="1" w:unhideWhenUsed="1"/>
+    <w:lsdException w:name="envelope address" w:semiHidden="1" w:unhideWhenUsed="1"/>
+    <w:lsdException w:name="envelope return" w:semiHidden="1" w:unhideWhenUsed="1"/>
+    <w:lsdException w:name="footnote reference" w:semiHidden="1" w:unhideWhenUsed="1"/>
+    <w:lsdException w:name="annotation reference" w:semiHidden="1" w:unhideWhenUsed="1"/>
+    <w:lsdException w:name="line number" w:semiHidden="1" w:unhideWhenUsed="1"/>
+    <w:lsdException w:name="page number" w:semiHidden="1" w:unhideWhenUsed="1"/>
+    <w:lsdException w:name="endnote reference" w:semiHidden="1" w:unhideWhenUsed="1"/>
+    <w:lsdException w:name="endnote text" w:semiHidden="1" w:unhideWhenUsed="1"/>
+    <w:lsdException w:name="table of authorities" w:semiHidden="1" w:unhideWhenUsed="1"/>
+    <w:lsdException w:name="macro" w:semiHidden="1" w:unhideWhenUsed="1"/>
+    <w:lsdException w:name="toa heading" w:semiHidden="1" w:unhideWhenUsed="1"/>
+    <w:lsdException w:name="List" w:semiHidden="1" w:unhideWhenUsed="1"/>
+    <w:lsdException w:name="List Bullet" w:semiHidden="1" w:unhideWhenUsed="1"/>
+    <w:lsdException w:name="List Number" w:semiHidden="1" w:unhideWhenUsed="1"/>
+    <w:lsdException w:name="List 2" w:semiHidden="1" w:unhideWhenUsed="1"/>
+    <w:lsdException w:name="List 3" w:semiHidden="1" w:unhideWhenUsed="1"/>
+    <w:lsdException w:name="List 4" w:semiHidden="1" w:unhideWhenUsed="1"/>
+    <w:lsdException w:name="List 5" w:semiHidden="1" w:unhideWhenUsed="1"/>
+    <w:lsdException w:name="List Bullet 2" w:semiHidden="1" w:unhideWhenUsed="1"/>
+    <w:lsdException w:name="List Bullet 3" w:semiHidden="1" w:unhideWhenUsed="1"/>
+    <w:lsdException w:name="List Bullet 4" w:semiHidden="1" w:unhideWhenUsed="1"/>
+    <w:lsdException w:name="List Bullet 5" w:semiHidden="1" w:unhideWhenUsed="1"/>
+    <w:lsdException w:name="List Number 2" w:semiHidden="1" w:unhideWhenUsed="1"/>
+    <w:lsdException w:name="List Number 3" w:semiHidden="1" w:unhideWhenUsed="1"/>
+    <w:lsdException w:name="List Number 4" w:semiHidden="1" w:unhideWhenUsed="1"/>
+    <w:lsdException w:name="List Number 5" w:semiHidden="1" w:unhideWhenUsed="1"/>
+    <w:lsdException w:name="Title" w:uiPriority="10" w:qFormat="1"/>
+    <w:lsdException w:name="Closing" w:semiHidden="1" w:unhideWhenUsed="1"/>
+    <w:lsdException w:name="Signature" w:semiHidden="1" w:unhideWhenUsed="1"/>
+    <w:lsdException w:name="Default Paragraph Font" w:semiHidden="1" w:uiPriority="1" w:unhideWhenUsed="1"/>
+    <w:lsdException w:name="Body Text" w:semiHidden="1" w:unhideWhenUsed="1"/>
+    <w:lsdException w:name="Body Text Indent" w:semiHidden="1" w:unhideWhenUsed="1"/>
+    <w:lsdException w:name="List Continue" w:semiHidden="1" w:unhideWhenUsed="1"/>
+    <w:lsdException w:name="List Continue 2" w:semiHidden="1" w:unhideWhenUsed="1"/>
+    <w:lsdException w:name="List Continue 3" w:semiHidden="1" w:unhideWhenUsed="1"/>
+    <w:lsdException w:name="List Continue 4" w:semiHidden="1" w:unhideWhenUsed="1"/>
+    <w:lsdException w:name="List Continue 5" w:semiHidden="1" w:unhideWhenUsed="1"/>
+    <w:lsdException w:name="Message Header" w:semiHidden="1" w:unhideWhenUsed="1"/>
+    <w:lsdException w:name="Subtitle" w:uiPriority="11" w:qFormat="1"/>
+    <w:lsdException w:name="Salutation" w:semiHidden="1" w:unhideWhenUsed="1"/>
+    <w:lsdException w:name="Date" w:semiHidden="1" w:unhideWhenUsed="1"/>
+    <w:lsdException w:name="Body Text First Indent" w:semiHidden="1" w:unhideWhenUsed="1"/>
+    <w:lsdException w:name="Body Text First Indent 2" w:semiHidden="1" w:unhideWhenUsed="1"/>
+    <w:lsdException w:name="Note Heading" w:semiHidden="1" w:unhideWhenUsed="1"/>
+    <w:lsdException w:name="Body Text 2" w:semiHidden="1" w:unhideWhenUsed="1"/>
+    <w:lsdException w:name="Body Text 3" w:semiHidden="1" w:unhideWhenUsed="1"/>
+    <w:lsdException w:name="Body Text Indent 2" w:semiHidden="1" w:unhideWhenUsed="1"/>
+    <w:lsdException w:name="Body Text Indent 3" w:semiHidden="1" w:unhideWhenUsed="1"/>
+    <w:lsdException w:name="Block Text" w:semiHidden="1" w:unhideWhenUsed="1"/>
+    <w:lsdException w:name="Hyperlink" w:semiHidden="1" w:unhideWhenUsed="1"/>
+    <w:lsdException w:name="FollowedHyperlink" w:semiHidden="1" w:unhideWhenUsed="1"/>
+    <w:lsdException w:name="Strong" w:uiPriority="22" w:qFormat="1"/>
+    <w:lsdException w:name="Emphasis" w:uiPriority="20" w:qFormat="1"/>
+    <w:lsdException w:name="Document Map" w:semiHidden="1" w:unhideWhenUsed="1"/>
+    <w:lsdException w:name="Plain Text" w:semiHidden="1" w:unhideWhenUsed="1"/>
+    <w:lsdException w:name="E-mail Signature" w:semiHidden="1" w:unhideWhenUsed="1"/>
+    <w:lsdException w:name="HTML Top of Form" w:semiHidden="1" w:unhideWhenUsed="1"/>
+    <w:lsdException w:name="HTML Bottom of Form" w:semiHidden="1" w:unhideWhenUsed="1"/>
+    <w:lsdException w:name="Normal (Web)" w:semiHidden="1" w:unhideWhenUsed="1"/>
+    <w:lsdException w:name="HTML Acronym" w:semiHidden="1" w:unhideWhenUsed="1"/>
+    <w:lsdException w:name="HTML Address" w:semiHidden="1" w:unhideWhenUsed="1"/>
+    <w:lsdException w:name="HTML Cite" w:semiHidden="1" w:unhideWhenUsed="1"/>
+    <w:lsdException w:name="HTML Code" w:semiHidden="1" w:unhideWhenUsed="1"/>
+    <w:lsdException w:name="HTML Definition" w:semiHidden="1" w:unhideWhenUsed="1"/>
+    <w:lsdException w:name="HTML Keyboard" w:semiHidden="1" w:unhideWhenUsed="1"/>
+    <w:lsdException w:name="HTML Preformatted" w:semiHidden="1" w:unhideWhenUsed="1"/>
+    <w:lsdException w:name="HTML Sample" w:semiHidden="1" w:unhideWhenUsed="1"/>
+    <w:lsdException w:name="HTML Typewriter" w:semiHidden="1" w:unhideWhenUsed="1"/>
+    <w:lsdException w:name="HTML Variable" w:semiHidden="1" w:unhideWhenUsed="1"/>
+    <w:lsdException w:name="Normal Table" w:semiHidden="1" w:unhideWhenUsed="1"/>
+    <w:lsdException w:name="annotation subject" w:semiHidden="1" w:unhideWhenUsed="1"/>
+    <w:lsdException w:name="No List" w:semiHidden="1" w:unhideWhenUsed="1"/>
+    <w:lsdException w:name="Outline List 1" w:semiHidden="1" w:unhideWhenUsed="1"/>
+    <w:lsdException w:name="Outline List 2" w:semiHidden="1" w:unhideWhenUsed="1"/>
+    <w:lsdException w:name="Outline List 3" w:semiHidden="1" w:unhideWhenUsed="1"/>
+    <w:lsdException w:name="Table Simple 1" w:semiHidden="1" w:unhideWhenUsed="1"/>
+    <w:lsdException w:name="Table Simple 2" w:semiHidden="1" w:unhideWhenUsed="1"/>
+    <w:lsdException w:name="Table Simple 3" w:semiHidden="1" w:unhideWhenUsed="1"/>
+    <w:lsdException w:name="Table Classic 1" w:semiHidden="1" w:unhideWhenUsed="1"/>
+    <w:lsdException w:name="Table Classic 2" w:semiHidden="1" w:unhideWhenUsed="1"/>
+    <w:lsdException w:name="Table Classic 3" w:semiHidden="1" w:unhideWhenUsed="1"/>
+    <w:lsdException w:name="Table Classic 4" w:semiHidden="1" w:unhideWhenUsed="1"/>
+    <w:lsdException w:name="Table Colorful 1" w:semiHidden="1" w:unhideWhenUsed="1"/>
+    <w:lsdException w:name="Table Colorful 2" w:semiHidden="1" w:unhideWhenUsed="1"/>
+    <w:lsdException w:name="Table Colorful 3" w:semiHidden="1" w:unhideWhenUsed="1"/>
+    <w:lsdException w:name="Table Columns 1" w:semiHidden="1" w:unhideWhenUsed="1"/>
+    <w:lsdException w:name="Table Columns 2" w:semiHidden="1" w:unhideWhenUsed="1"/>
+    <w:lsdException w:name="Table Columns 3" w:semiHidden="1" w:unhideWhenUsed="1"/>
+    <w:lsdException w:name="Table Columns 4" w:semiHidden="1" w:unhideWhenUsed="1"/>
+    <w:lsdException w:name="Table Columns 5" w:semiHidden="1" w:unhideWhenUsed="1"/>
+    <w:lsdException w:name="Table Grid 1" w:semiHidden="1" w:unhideWhenUsed="1"/>
+    <w:lsdException w:name="Table Grid 2" w:semiHidden="1" w:unhideWhenUsed="1"/>
+    <w:lsdException w:name="Table Grid 3" w:semiHidden="1" w:unhideWhenUsed="1"/>
+    <w:lsdException w:name="Table Grid 4" w:semiHidden="1" w:unhideWhenUsed="1"/>
+    <w:lsdException w:name="Table Grid 5" w:semiHidden="1" w:unhideWhenUsed="1"/>
+    <w:lsdException w:name="Table Grid 6" w:semiHidden="1" w:unhideWhenUsed="1"/>
+    <w:lsdException w:name="Table Grid 7" w:semiHidden="1" w:unhideWhenUsed="1"/>
+    <w:lsdException w:name="Table Grid 8" w:semiHidden="1" w:unhideWhenUsed="1"/>
+    <w:lsdException w:name="Table List 1" w:semiHidden="1" w:unhideWhenUsed="1"/>
+    <w:lsdException w:name="Table List 2" w:semiHidden="1" w:unhideWhenUsed="1"/>
+    <w:lsdException w:name="Table List 3" w:semiHidden="1" w:unhideWhenUsed="1"/>
+    <w:lsdException w:name="Table List 4" w:semiHidden="1" w:unhideWhenUsed="1"/>
+    <w:lsdException w:name="Table List 5" w:semiHidden="1" w:unhideWhenUsed="1"/>
+    <w:lsdException w:name="Table List 6" w:semiHidden="1" w:unhideWhenUsed="1"/>
+    <w:lsdException w:name="Table List 7" w:semiHidden="1" w:unhideWhenUsed="1"/>
+    <w:lsdException w:name="Table List 8" w:semiHidden="1" w:unhideWhenUsed="1"/>
+    <w:lsdException w:name="Table 3D effects 1" w:semiHidden="1" w:unhideWhenUsed="1"/>
+    <w:lsdException w:name="Table 3D effects 2" w:semiHidden="1" w:unhideWhenUsed="1"/>
+    <w:lsdException w:name="Table 3D effects 3" w:semiHidden="1" w:unhideWhenUsed="1"/>
+    <w:lsdException w:name="Table Contemporary" w:semiHidden="1" w:unhideWhenUsed="1"/>
+    <w:lsdException w:name="Table Elegant" w:semiHidden="1" w:unhideWhenUsed="1"/>
+    <w:lsdException w:name="Table Professional" w:semiHidden="1" w:unhideWhenUsed="1"/>
+    <w:lsdException w:name="Table Subtle 1" w:semiHidden="1" w:unhideWhenUsed="1"/>
+    <w:lsdException w:name="Table Subtle 2" w:semiHidden="1" w:unhideWhenUsed="1"/>
+    <w:lsdException w:name="Table Web 1" w:semiHidden="1" w:unhideWhenUsed="1"/>
+    <w:lsdException w:name="Table Web 2" w:semiHidden="1" w:unhideWhenUsed="1"/>
+    <w:lsdException w:name="Table Web 3" w:semiHidden="1" w:unhideWhenUsed="1"/>
+    <w:lsdException w:name="Balloon Text" w:semiHidden="1" w:unhideWhenUsed="1"/>
+    <w:lsdException w:name="Table Grid" w:uiPriority="39"/>
+    <w:lsdException w:name="Table Theme" w:semiHidden="1" w:unhideWhenUsed="1"/>
+    <w:lsdException w:name="Placeholder Text" w:semiHidden="1"/>
+    <w:lsdException w:name="No Spacing" w:uiPriority="1" w:qFormat="1"/>
+    <w:lsdException w:name="Light Shading" w:uiPriority="60"/>
+    <w:lsdException w:name="Light List" w:uiPriority="61"/>
+    <w:lsdException w:name="Light Grid" w:uiPriority="62"/>
+    <w:lsdException w:name="Medium Shading 1" w:uiPriority="63"/>
+    <w:lsdException w:name="Medium Shading 2" w:uiPriority="64"/>
+    <w:lsdException w:name="Medium List 1" w:uiPriority="65"/>
+    <w:lsdException w:name="Medium List 2" w:uiPriority="66"/>
+    <w:lsdException w:name="Medium Grid 1" w:uiPriority="67"/>
+    <w:lsdException w:name="Medium Grid 2" w:uiPriority="68"/>
+    <w:lsdException w:name="Medium Grid 3" w:uiPriority="69"/>
+    <w:lsdException w:name="Dark List" w:uiPriority="70"/>
+    <w:lsdException w:name="Colorful Shading" w:uiPriority="71"/>
+    <w:lsdException w:name="Colorful List" w:uiPriority="72"/>
+    <w:lsdException w:name="Colorful Grid" w:uiPriority="73"/>
+    <w:lsdException w:name="Light Shading Accent 1" w:uiPriority="60"/>
+    <w:lsdException w:name="Light List Accent 1" w:uiPriority="61"/>
+    <w:lsdException w:name="Light Grid Accent 1" w:uiPriority="62"/>
+    <w:lsdException w:name="Medium Shading 1 Accent 1" w:uiPriority="63"/>
+    <w:lsdException w:name="Medium Shading 2 Accent 1" w:uiPriority="64"/>
+    <w:lsdException w:name="Medium List 1 Accent 1" w:uiPriority="65"/>
+    <w:lsdException w:name="Revision" w:semiHidden="1"/>
+    <w:lsdException w:name="List Paragraph" w:uiPriority="34" w:qFormat="1"/>
+    <w:lsdException w:name="Quote" w:uiPriority="29" w:qFormat="1"/>
+    <w:lsdException w:name="Intense Quote" w:uiPriority="30" w:qFormat="1"/>
+    <w:lsdException w:name="Medium List 2 Accent 1" w:uiPriority="66"/>
+    <w:lsdException w:name="Medium Grid 1 Accent 1" w:uiPriority="67"/>
+    <w:lsdException w:name="Medium Grid 2 Accent 1" w:uiPriority="68"/>
+    <w:lsdException w:name="Medium Grid 3 Accent 1" w:uiPriority="69"/>
+    <w:lsdException w:name="Dark List Accent 1" w:uiPriority="70"/>
+    <w:lsdException w:name="Colorful Shading Accent 1" w:uiPriority="71"/>
+    <w:lsdException w:name="Colorful List Accent 1" w:uiPriority="72"/>
+    <w:lsdException w:name="Colorful Grid Accent 1" w:uiPriority="73"/>
+    <w:lsdException w:name="Light Shading Accent 2" w:uiPriority="60"/>
+    <w:lsdException w:name="Light List Accent 2" w:uiPriority="61"/>
+    <w:lsdException w:name="Light Grid Accent 2" w:uiPriority="62"/>
+    <w:lsdException w:name="Medium Shading 1 Accent 2" w:uiPriority="63"/>
+    <w:lsdException w:name="Medium Shading 2 Accent 2" w:uiPriority="64"/>
+    <w:lsdException w:name="Medium List 1 Accent 2" w:uiPriority="65"/>
+    <w:lsdException w:name="Medium List 2 Accent 2" w:uiPriority="66"/>
+    <w:lsdException w:name="Medium Grid 1 Accent 2" w:uiPriority="67"/>
+    <w:lsdException w:name="Medium Grid 2 Accent 2" w:uiPriority="68"/>
+    <w:lsdException w:name="Medium Grid 3 Accent 2" w:uiPriority="69"/>
+    <w:lsdException w:name="Dark List Accent 2" w:uiPriority="70"/>
+    <w:lsdException w:name="Colorful Shading Accent 2" w:uiPriority="71"/>
+    <w:lsdException w:name="Colorful List Accent 2" w:uiPriority="72"/>
+    <w:lsdException w:name="Colorful Grid Accent 2" w:uiPriority="73"/>
+    <w:lsdException w:name="Light Shading Accent 3" w:uiPriority="60"/>
+    <w:lsdException w:name="Light List Accent 3" w:uiPriority="61"/>
+    <w:lsdException w:name="Light Grid Accent 3" w:uiPriority="62"/>
+    <w:lsdException w:name="Medium Shading 1 Accent 3" w:uiPriority="63"/>
+    <w:lsdException w:name="Medium Shading 2 Accent 3" w:uiPriority="64"/>
+    <w:lsdException w:name="Medium List 1 Accent 3" w:uiPriority="65"/>
+    <w:lsdException w:name="Medium List 2 Accent 3" w:uiPriority="66"/>
+    <w:lsdException w:name="Medium Grid 1 Accent 3" w:uiPriority="67"/>
+    <w:lsdException w:name="Medium Grid 2 Accent 3" w:uiPriority="68"/>
+    <w:lsdException w:name="Medium Grid 3 Accent 3" w:uiPriority="69"/>
+    <w:lsdException w:name="Dark List Accent 3" w:uiPriority="70"/>
+    <w:lsdException w:name="Colorful Shading Accent 3" w:uiPriority="71"/>
+    <w:lsdException w:name="Colorful List Accent 3" w:uiPriority="72"/>
+    <w:lsdException w:name="Colorful Grid Accent 3" w:uiPriority="73"/>
+    <w:lsdException w:name="Light Shading Accent 4" w:uiPriority="60"/>
+    <w:lsdException w:name="Light List Accent 4" w:uiPriority="61"/>
+    <w:lsdException w:name="Light Grid Accent 4" w:uiPriority="62"/>
+    <w:lsdException w:name="Medium Shading 1 Accent 4" w:uiPriority="63"/>
+    <w:lsdException w:name="Medium Shading 2 Accent 4" w:uiPriority="64"/>
+    <w:lsdException w:name="Medium List 1 Accent 4" w:uiPriority="65"/>
+    <w:lsdException w:name="Medium List 2 Accent 4" w:uiPriority="66"/>
+    <w:lsdException w:name="Medium Grid 1 Accent 4" w:uiPriority="67"/>
+    <w:lsdException w:name="Medium Grid 2 Accent 4" w:uiPriority="68"/>
+    <w:lsdException w:name="Medium Grid 3 Accent 4" w:uiPriority="69"/>
+    <w:lsdException w:name="Dark List Accent 4" w:uiPriority="70"/>
+    <w:lsdException w:name="Colorful Shading Accent 4" w:uiPriority="71"/>
+    <w:lsdException w:name="Colorful List Accent 4" w:uiPriority="72"/>
+    <w:lsdException w:name="Colorful Grid Accent 4" w:uiPriority="73"/>
+    <w:lsdException w:name="Light Shading Accent 5" w:uiPriority="60"/>
+    <w:lsdException w:name="Light List Accent 5" w:uiPriority="61"/>
+    <w:lsdException w:name="Light Grid Accent 5" w:uiPriority="62"/>
+    <w:lsdException w:name="Medium Shading 1 Accent 5" w:uiPriority="63"/>
+    <w:lsdException w:name="Medium Shading 2 Accent 5" w:uiPriority="64"/>
+    <w:lsdException w:name="Medium List 1 Accent 5" w:uiPriority="65"/>
+    <w:lsdException w:name="Medium List 2 Accent 5" w:uiPriority="66"/>
+    <w:lsdException w:name="Medium Grid 1 Accent 5" w:uiPriority="67"/>
+    <w:lsdException w:name="Medium Grid 2 Accent 5" w:uiPriority="68"/>
+    <w:lsdException w:name="Medium Grid 3 Accent 5" w:uiPriority="69"/>
+    <w:lsdException w:name="Dark List Accent 5" w:uiPriority="70"/>
+    <w:lsdException w:name="Colorful Shading Accent 5" w:uiPriority="71"/>
+    <w:lsdException w:name="Colorful List Accent 5" w:uiPriority="72"/>
+    <w:lsdException w:name="Colorful Grid Accent 5" w:uiPriority="73"/>
+    <w:lsdException w:name="Light Shading Accent 6" w:uiPriority="60"/>
+    <w:lsdException w:name="Light List Accent 6" w:uiPriority="61"/>
+    <w:lsdException w:name="Light Grid Accent 6" w:uiPriority="62"/>
+    <w:lsdException w:name="Medium Shading 1 Accent 6" w:uiPriority="63"/>
+    <w:lsdException w:name="Medium Shading 2 Accent 6" w:uiPriority="64"/>
+    <w:lsdException w:name="Medium List 1 Accent 6" w:uiPriority="65"/>
+    <w:lsdException w:name="Medium List 2 Accent 6" w:uiPriority="66"/>
+    <w:lsdException w:name="Medium Grid 1 Accent 6" w:uiPriority="67"/>
+    <w:lsdException w:name="Medium Grid 2 Accent 6" w:uiPriority="68"/>
+    <w:lsdException w:name="Medium Grid 3 Accent 6" w:uiPriority="69"/>
+    <w:lsdException w:name="Dark List Accent 6" w:uiPriority="70"/>
+    <w:lsdException w:name="Colorful Shading Accent 6" w:uiPriority="71"/>
+    <w:lsdException w:name="Colorful List Accent 6" w:uiPriority="72"/>
+    <w:lsdException w:name="Colorful Grid Accent 6" w:uiPriority="73"/>
+    <w:lsdException w:name="Subtle Emphasis" w:uiPriority="19" w:qFormat="1"/>
+    <w:lsdException w:name="Intense Emphasis" w:uiPriority="21" w:qFormat="1"/>
+    <w:lsdException w:name="Subtle Reference" w:uiPriority="31" w:qFormat="1"/>
+    <w:lsdException w:name="Intense Reference" w:uiPriority="32" w:qFormat="1"/>
+    <w:lsdException w:name="Book Title" w:uiPriority="33" w:qFormat="1"/>
+    <w:lsdException w:name="Bibliography" w:semiHidden="1" w:uiPriority="37" w:unhideWhenUsed="1"/>
+    <w:lsdException w:name="TOC Heading" w:semiHidden="1" w:uiPriority="39" w:unhideWhenUsed="1" w:qFormat="1"/>
+    <w:lsdException w:name="Plain Table 1" w:uiPriority="41"/>
+    <w:lsdException w:name="Plain Table 2" w:uiPriority="42"/>
+    <w:lsdException w:name="Plain Table 3" w:uiPriority="43"/>
+    <w:lsdException w:name="Plain Table 4" w:uiPriority="44"/>
+    <w:lsdException w:name="Plain Table 5" w:uiPriority="45"/>
+    <w:lsdException w:name="Grid Table Light" w:uiPriority="40"/>
+    <w:lsdException w:name="Grid Table 1 Light" w:uiPriority="46"/>
+    <w:lsdException w:name="Grid Table 2" w:uiPriority="47"/>
+    <w:lsdException w:name="Grid Table 3" w:uiPriority="48"/>
+    <w:lsdException w:name="Grid Table 4" w:uiPriority="49"/>
+    <w:lsdException w:name="Grid Table 5 Dark" w:uiPriority="50"/>
+    <w:lsdException w:name="Grid Table 6 Colorful" w:uiPriority="51"/>
+    <w:lsdException w:name="Grid Table 7 Colorful" w:uiPriority="52"/>
+    <w:lsdException w:name="Grid Table 1 Light Accent 1" w:uiPriority="46"/>
+    <w:lsdException w:name="Grid Table 2 Accent 1" w:uiPriority="47"/>
+    <w:lsdException w:name="Grid Table 3 Accent 1" w:uiPriority="48"/>
+    <w:lsdException w:name="Grid Table 4 Accent 1" w:uiPriority="49"/>
+    <w:lsdException w:name="Grid Table 5 Dark Accent 1" w:uiPriority="50"/>
+    <w:lsdException w:name="Grid Table 6 Colorful Accent 1" w:uiPriority="51"/>
+    <w:lsdException w:name="Grid Table 7 Colorful Accent 1" w:uiPriority="52"/>
+    <w:lsdException w:name="Grid Table 1 Light Accent 2" w:uiPriority="46"/>
+    <w:lsdException w:name="Grid Table 2 Accent 2" w:uiPriority="47"/>
+    <w:lsdException w:name="Grid Table 3 Accent 2" w:uiPriority="48"/>
+    <w:lsdException w:name="Grid Table 4 Accent 2" w:uiPriority="49"/>
+    <w:lsdException w:name="Grid Table 5 Dark Accent 2" w:uiPriority="50"/>
+    <w:lsdException w:name="Grid Table 6 Colorful Accent 2" w:uiPriority="51"/>
+    <w:lsdException w:name="Grid Table 7 Colorful Accent 2" w:uiPriority="52"/>
+    <w:lsdException w:name="Grid Table 1 Light Accent 3" w:uiPriority="46"/>
+    <w:lsdException w:name="Grid Table 2 Accent 3" w:uiPriority="47"/>
+    <w:lsdException w:name="Grid Table 3 Accent 3" w:uiPriority="48"/>
+    <w:lsdException w:name="Grid Table 4 Accent 3" w:uiPriority="49"/>
+    <w:lsdException w:name="Grid Table 5 Dark Accent 3" w:uiPriority="50"/>
+    <w:lsdException w:name="Grid Table 6 Colorful Accent 3" w:uiPriority="51"/>
+    <w:lsdException w:name="Grid Table 7 Colorful Accent 3" w:uiPriority="52"/>
+    <w:lsdException w:name="Grid Table 1 Light Accent 4" w:uiPriority="46"/>
+    <w:lsdException w:name="Grid Table 2 Accent 4" w:uiPriority="47"/>
+    <w:lsdException w:name="Grid Table 3 Accent 4" w:uiPriority="48"/>
+    <w:lsdException w:name="Grid Table 4 Accent 4" w:uiPriority="49"/>
+    <w:lsdException w:name="Grid Table 5 Dark Accent 4" w:uiPriority="50"/>
+    <w:lsdException w:name="Grid Table 6 Colorful Accent 4" w:uiPriority="51"/>
+    <w:lsdException w:name="Grid Table 7 Colorful Accent 4" w:uiPriority="52"/>
+    <w:lsdException w:name="Grid Table 1 Light Accent 5" w:uiPriority="46"/>
+    <w:lsdException w:name="Grid Table 2 Accent 5" w:uiPriority="47"/>
+    <w:lsdException w:name="Grid Table 3 Accent 5" w:uiPriority="48"/>
+    <w:lsdException w:name="Grid Table 4 Accent 5" w:uiPriority="49"/>
+    <w:lsdException w:name="Grid Table 5 Dark Accent 5" w:uiPriority="50"/>
+    <w:lsdException w:name="Grid Table 6 Colorful Accent 5" w:uiPriority="51"/>
+    <w:lsdException w:name="Grid Table 7 Colorful Accent 5" w:uiPriority="52"/>
+    <w:lsdException w:name="Grid Table 1 Light Accent 6" w:uiPriority="46"/>
+    <w:lsdException w:name="Grid Table 2 Accent 6" w:uiPriority="47"/>
+    <w:lsdException w:name="Grid Table 3 Accent 6" w:uiPriority="48"/>
+    <w:lsdException w:name="Grid Table 4 Accent 6" w:uiPriority="49"/>
+    <w:lsdException w:name="Grid Table 5 Dark Accent 6" w:uiPriority="50"/>
+    <w:lsdException w:name="Grid Table 6 Colorful Accent 6" w:uiPriority="51"/>
+    <w:lsdException w:name="Grid Table 7 Colorful Accent 6" w:uiPriority="52"/>
+    <w:lsdException w:name="List Table 1 Light" w:uiPriority="46"/>
+    <w:lsdException w:name="List Table 2" w:uiPriority="47"/>
+    <w:lsdException w:name="List Table 3" w:uiPriority="48"/>
+    <w:lsdException w:name="List Table 4" w:uiPriority="49"/>
+    <w:lsdException w:name="List Table 5 Dark" w:uiPriority="50"/>
+    <w:lsdException w:name="List Table 6 Colorful" w:uiPriority="51"/>
+    <w:lsdException w:name="List Table 7 Colorful" w:uiPriority="52"/>
+    <w:lsdException w:name="List Table 1 Light Accent 1" w:uiPriority="46"/>
+    <w:lsdException w:name="List Table 2 Accent 1" w:uiPriority="47"/>
+    <w:lsdException w:name="List Table 3 Accent 1" w:uiPriority="48"/>
+    <w:lsdException w:name="List Table 4 Accent 1" w:uiPriority="49"/>
+    <w:lsdException w:name="List Table 5 Dark Accent 1" w:uiPriority="50"/>
+    <w:lsdException w:name="List Table 6 Colorful Accent 1" w:uiPriority="51"/>
+    <w:lsdException w:name="List Table 7 Colorful Accent 1" w:uiPriority="52"/>
+    <w:lsdException w:name="List Table 1 Light Accent 2" w:uiPriority="46"/>
+    <w:lsdException w:name="List Table 2 Accent 2" w:uiPriority="47"/>
+    <w:lsdException w:name="List Table 3 Accent 2" w:uiPriority="48"/>
+    <w:lsdException w:name="List Table 4 Accent 2" w:uiPriority="49"/>
+    <w:lsdException w:name="List Table 5 Dark Accent 2" w:uiPriority="50"/>
+    <w:lsdException w:name="List Table 6 Colorful Accent 2" w:uiPriority="51"/>
+    <w:lsdException w:name="List Table 7 Colorful Accent 2" w:uiPriority="52"/>
+    <w:lsdException w:name="List Table 1 Light Accent 3" w:uiPriority="46"/>
+    <w:lsdException w:name="List Table 2 Accent 3" w:uiPriority="47"/>
+    <w:lsdException w:name="List Table 3 Accent 3" w:uiPriority="48"/>
+    <w:lsdException w:name="List Table 4 Accent 3" w:uiPriority="49"/>
+    <w:lsdException w:name="List Table 5 Dark Accent 3" w:uiPriority="50"/>
+    <w:lsdException w:name="List Table 6 Colorful Accent 3" w:uiPriority="51"/>
+    <w:lsdException w:name="List Table 7 Colorful Accent 3" w:uiPriority="52"/>
+    <w:lsdException w:name="List Table 1 Light Accent 4" w:uiPriority="46"/>
+    <w:lsdException w:name="List Table 2 Accent 4" w:uiPriority="47"/>
+    <w:lsdException w:name="List Table 3 Accent 4" w:uiPriority="48"/>
+    <w:lsdException w:name="List Table 4 Accent 4" w:uiPriority="49"/>
+    <w:lsdException w:name="List Table 5 Dark Accent 4" w:uiPriority="50"/>
+    <w:lsdException w:name="List Table 6 Colorful Accent 4" w:uiPriority="51"/>
+    <w:lsdException w:name="List Table 7 Colorful Accent 4" w:uiPriority="52"/>
+    <w:lsdException w:name="List Table 1 Light Accent 5" w:uiPriority="46"/>
+    <w:lsdException w:name="List Table 2 Accent 5" w:uiPriority="47"/>
+    <w:lsdException w:name="List Table 3 Accent 5" w:uiPriority="48"/>
+    <w:lsdException w:name="List Table 4 Accent 5" w:uiPriority="49"/>
+    <w:lsdException w:name="List Table 5 Dark Accent 5" w:uiPriority="50"/>
+    <w:lsdException w:name="List Table 6 Colorful Accent 5" w:uiPriority="51"/>
+    <w:lsdException w:name="List Table 7 Colorful Accent 5" w:uiPriority="52"/>
+    <w:lsdException w:name="List Table 1 Light Accent 6" w:uiPriority="46"/>
+    <w:lsdException w:name="List Table 2 Accent 6" w:uiPriority="47"/>
+    <w:lsdException w:name="List Table 3 Accent 6" w:uiPriority="48"/>
+    <w:lsdException w:name="List Table 4 Accent 6" w:uiPriority="49"/>
+    <w:lsdException w:name="List Table 5 Dark Accent 6" w:uiPriority="50"/>
+    <w:lsdException w:name="List Table 6 Colorful Accent 6" w:uiPriority="51"/>
+    <w:lsdException w:name="List Table 7 Colorful Accent 6" w:uiPriority="52"/>
   </w:latentStyles>
   <w:style w:type="paragraph" w:default="1" w:styleId="Normal">
     <w:name w:val="Normal"/>
@@ -1571,7 +2407,6 @@
       <w:lang w:eastAsia="es-EC"/>
     </w:rPr>
     <w:tblPr>
-      <w:tblInd w:w="0" w:type="dxa"/>
       <w:tblBorders>
         <w:top w:val="single" w:sz="4" w:space="0" w:color="auto"/>
         <w:left w:val="single" w:sz="4" w:space="0" w:color="auto"/>
@@ -1580,604 +2415,6 @@
         <w:insideH w:val="single" w:sz="4" w:space="0" w:color="auto"/>
         <w:insideV w:val="single" w:sz="4" w:space="0" w:color="auto"/>
       </w:tblBorders>
-      <w:tblCellMar>
-        <w:top w:w="0" w:type="dxa"/>
-        <w:left w:w="108" w:type="dxa"/>
-        <w:bottom w:w="0" w:type="dxa"/>
-        <w:right w:w="108" w:type="dxa"/>
-      </w:tblCellMar>
-    </w:tblPr>
-    <w:trPr>
-      <w:hidden/>
-    </w:trPr>
-  </w:style>
-</w:styles>
-</file>
-
-<file path=word/stylesWithEffects.xml><?xml version="1.0" encoding="utf-8"?>
-<w:styles xmlns:wpc="http://schemas.microsoft.com/office/word/2010/wordprocessingCanvas" xmlns:mc="http://schemas.openxmlformats.org/markup-compatibility/2006" xmlns:o="urn:schemas-microsoft-com:office:office" xmlns:r="http://schemas.openxmlformats.org/officeDocument/2006/relationships" xmlns:m="http://schemas.openxmlformats.org/officeDocument/2006/math" xmlns:v="urn:schemas-microsoft-com:vml" xmlns:wp14="http://schemas.microsoft.com/office/word/2010/wordprocessingDrawing" xmlns:wp="http://schemas.openxmlformats.org/drawingml/2006/wordprocessingDrawing" xmlns:w10="urn:schemas-microsoft-com:office:word" xmlns:w="http://schemas.openxmlformats.org/wordprocessingml/2006/main" xmlns:w14="http://schemas.microsoft.com/office/word/2010/wordml" xmlns:wpg="http://schemas.microsoft.com/office/word/2010/wordprocessingGroup" xmlns:wpi="http://schemas.microsoft.com/office/word/2010/wordprocessingInk" xmlns:wne="http://schemas.microsoft.com/office/word/2006/wordml" xmlns:wps="http://schemas.microsoft.com/office/word/2010/wordprocessingShape" mc:Ignorable="w14 wp14">
-  <w:docDefaults>
-    <w:rPrDefault>
-      <w:rPr>
-        <w:rFonts w:asciiTheme="minorHAnsi" w:eastAsiaTheme="minorHAnsi" w:hAnsiTheme="minorHAnsi" w:cstheme="minorBidi"/>
-        <w:sz w:val="22"/>
-        <w:szCs w:val="22"/>
-        <w:lang w:val="es-EC" w:eastAsia="en-US" w:bidi="ar-SA"/>
-      </w:rPr>
-    </w:rPrDefault>
-    <w:pPrDefault>
-      <w:pPr>
-        <w:spacing w:after="200" w:line="276" w:lineRule="auto"/>
-      </w:pPr>
-    </w:pPrDefault>
-  </w:docDefaults>
-  <w:latentStyles w:defLockedState="0" w:defUIPriority="99" w:defSemiHidden="1" w:defUnhideWhenUsed="1" w:defQFormat="0" w:count="267">
-    <w:lsdException w:name="Normal" w:semiHidden="0" w:uiPriority="0" w:unhideWhenUsed="0" w:qFormat="1"/>
-    <w:lsdException w:name="heading 1" w:semiHidden="0" w:uiPriority="0" w:unhideWhenUsed="0" w:qFormat="1"/>
-    <w:lsdException w:name="heading 2" w:uiPriority="0" w:qFormat="1"/>
-    <w:lsdException w:name="heading 3" w:uiPriority="0" w:qFormat="1"/>
-    <w:lsdException w:name="heading 4" w:uiPriority="0" w:qFormat="1"/>
-    <w:lsdException w:name="heading 5" w:uiPriority="0" w:qFormat="1"/>
-    <w:lsdException w:name="heading 6" w:uiPriority="0" w:qFormat="1"/>
-    <w:lsdException w:name="heading 7" w:uiPriority="9" w:qFormat="1"/>
-    <w:lsdException w:name="heading 8" w:uiPriority="9" w:qFormat="1"/>
-    <w:lsdException w:name="heading 9" w:uiPriority="9" w:qFormat="1"/>
-    <w:lsdException w:name="toc 1" w:uiPriority="39"/>
-    <w:lsdException w:name="toc 2" w:uiPriority="39"/>
-    <w:lsdException w:name="toc 3" w:uiPriority="39"/>
-    <w:lsdException w:name="toc 4" w:uiPriority="39"/>
-    <w:lsdException w:name="toc 5" w:uiPriority="39"/>
-    <w:lsdException w:name="toc 6" w:uiPriority="39"/>
-    <w:lsdException w:name="toc 7" w:uiPriority="39"/>
-    <w:lsdException w:name="toc 8" w:uiPriority="39"/>
-    <w:lsdException w:name="toc 9" w:uiPriority="39"/>
-    <w:lsdException w:name="caption" w:uiPriority="35" w:qFormat="1"/>
-    <w:lsdException w:name="Title" w:semiHidden="0" w:uiPriority="10" w:unhideWhenUsed="0" w:qFormat="1"/>
-    <w:lsdException w:name="Default Paragraph Font" w:uiPriority="1"/>
-    <w:lsdException w:name="Subtitle" w:semiHidden="0" w:uiPriority="11" w:unhideWhenUsed="0" w:qFormat="1"/>
-    <w:lsdException w:name="Strong" w:semiHidden="0" w:uiPriority="22" w:unhideWhenUsed="0" w:qFormat="1"/>
-    <w:lsdException w:name="Emphasis" w:semiHidden="0" w:uiPriority="20" w:unhideWhenUsed="0" w:qFormat="1"/>
-    <w:lsdException w:name="Table Grid" w:semiHidden="0" w:uiPriority="39" w:unhideWhenUsed="0"/>
-    <w:lsdException w:name="Placeholder Text" w:unhideWhenUsed="0"/>
-    <w:lsdException w:name="No Spacing" w:semiHidden="0" w:uiPriority="1" w:unhideWhenUsed="0" w:qFormat="1"/>
-    <w:lsdException w:name="Light Shading" w:semiHidden="0" w:uiPriority="60" w:unhideWhenUsed="0"/>
-    <w:lsdException w:name="Light List" w:semiHidden="0" w:uiPriority="61" w:unhideWhenUsed="0"/>
-    <w:lsdException w:name="Light Grid" w:semiHidden="0" w:uiPriority="62" w:unhideWhenUsed="0"/>
-    <w:lsdException w:name="Medium Shading 1" w:semiHidden="0" w:uiPriority="63" w:unhideWhenUsed="0"/>
-    <w:lsdException w:name="Medium Shading 2" w:semiHidden="0" w:uiPriority="64" w:unhideWhenUsed="0"/>
-    <w:lsdException w:name="Medium List 1" w:semiHidden="0" w:uiPriority="65" w:unhideWhenUsed="0"/>
-    <w:lsdException w:name="Medium List 2" w:semiHidden="0" w:uiPriority="66" w:unhideWhenUsed="0"/>
-    <w:lsdException w:name="Medium Grid 1" w:semiHidden="0" w:uiPriority="67" w:unhideWhenUsed="0"/>
-    <w:lsdException w:name="Medium Grid 2" w:semiHidden="0" w:uiPriority="68" w:unhideWhenUsed="0"/>
-    <w:lsdException w:name="Medium Grid 3" w:semiHidden="0" w:uiPriority="69" w:unhideWhenUsed="0"/>
-    <w:lsdException w:name="Dark List" w:semiHidden="0" w:uiPriority="70" w:unhideWhenUsed="0"/>
-    <w:lsdException w:name="Colorful Shading" w:semiHidden="0" w:uiPriority="71" w:unhideWhenUsed="0"/>
-    <w:lsdException w:name="Colorful List" w:semiHidden="0" w:uiPriority="72" w:unhideWhenUsed="0"/>
-    <w:lsdException w:name="Colorful Grid" w:semiHidden="0" w:uiPriority="73" w:unhideWhenUsed="0"/>
-    <w:lsdException w:name="Light Shading Accent 1" w:semiHidden="0" w:uiPriority="60" w:unhideWhenUsed="0"/>
-    <w:lsdException w:name="Light List Accent 1" w:semiHidden="0" w:uiPriority="61" w:unhideWhenUsed="0"/>
-    <w:lsdException w:name="Light Grid Accent 1" w:semiHidden="0" w:uiPriority="62" w:unhideWhenUsed="0"/>
-    <w:lsdException w:name="Medium Shading 1 Accent 1" w:semiHidden="0" w:uiPriority="63" w:unhideWhenUsed="0"/>
-    <w:lsdException w:name="Medium Shading 2 Accent 1" w:semiHidden="0" w:uiPriority="64" w:unhideWhenUsed="0"/>
-    <w:lsdException w:name="Medium List 1 Accent 1" w:semiHidden="0" w:uiPriority="65" w:unhideWhenUsed="0"/>
-    <w:lsdException w:name="Revision" w:unhideWhenUsed="0"/>
-    <w:lsdException w:name="List Paragraph" w:semiHidden="0" w:uiPriority="34" w:unhideWhenUsed="0" w:qFormat="1"/>
-    <w:lsdException w:name="Quote" w:semiHidden="0" w:uiPriority="29" w:unhideWhenUsed="0" w:qFormat="1"/>
-    <w:lsdException w:name="Intense Quote" w:semiHidden="0" w:uiPriority="30" w:unhideWhenUsed="0" w:qFormat="1"/>
-    <w:lsdException w:name="Medium List 2 Accent 1" w:semiHidden="0" w:uiPriority="66" w:unhideWhenUsed="0"/>
-    <w:lsdException w:name="Medium Grid 1 Accent 1" w:semiHidden="0" w:uiPriority="67" w:unhideWhenUsed="0"/>
-    <w:lsdException w:name="Medium Grid 2 Accent 1" w:semiHidden="0" w:uiPriority="68" w:unhideWhenUsed="0"/>
-    <w:lsdException w:name="Medium Grid 3 Accent 1" w:semiHidden="0" w:uiPriority="69" w:unhideWhenUsed="0"/>
-    <w:lsdException w:name="Dark List Accent 1" w:semiHidden="0" w:uiPriority="70" w:unhideWhenUsed="0"/>
-    <w:lsdException w:name="Colorful Shading Accent 1" w:semiHidden="0" w:uiPriority="71" w:unhideWhenUsed="0"/>
-    <w:lsdException w:name="Colorful List Accent 1" w:semiHidden="0" w:uiPriority="72" w:unhideWhenUsed="0"/>
-    <w:lsdException w:name="Colorful Grid Accent 1" w:semiHidden="0" w:uiPriority="73" w:unhideWhenUsed="0"/>
-    <w:lsdException w:name="Light Shading Accent 2" w:semiHidden="0" w:uiPriority="60" w:unhideWhenUsed="0"/>
-    <w:lsdException w:name="Light List Accent 2" w:semiHidden="0" w:uiPriority="61" w:unhideWhenUsed="0"/>
-    <w:lsdException w:name="Light Grid Accent 2" w:semiHidden="0" w:uiPriority="62" w:unhideWhenUsed="0"/>
-    <w:lsdException w:name="Medium Shading 1 Accent 2" w:semiHidden="0" w:uiPriority="63" w:unhideWhenUsed="0"/>
-    <w:lsdException w:name="Medium Shading 2 Accent 2" w:semiHidden="0" w:uiPriority="64" w:unhideWhenUsed="0"/>
-    <w:lsdException w:name="Medium List 1 Accent 2" w:semiHidden="0" w:uiPriority="65" w:unhideWhenUsed="0"/>
-    <w:lsdException w:name="Medium List 2 Accent 2" w:semiHidden="0" w:uiPriority="66" w:unhideWhenUsed="0"/>
-    <w:lsdException w:name="Medium Grid 1 Accent 2" w:semiHidden="0" w:uiPriority="67" w:unhideWhenUsed="0"/>
-    <w:lsdException w:name="Medium Grid 2 Accent 2" w:semiHidden="0" w:uiPriority="68" w:unhideWhenUsed="0"/>
-    <w:lsdException w:name="Medium Grid 3 Accent 2" w:semiHidden="0" w:uiPriority="69" w:unhideWhenUsed="0"/>
-    <w:lsdException w:name="Dark List Accent 2" w:semiHidden="0" w:uiPriority="70" w:unhideWhenUsed="0"/>
-    <w:lsdException w:name="Colorful Shading Accent 2" w:semiHidden="0" w:uiPriority="71" w:unhideWhenUsed="0"/>
-    <w:lsdException w:name="Colorful List Accent 2" w:semiHidden="0" w:uiPriority="72" w:unhideWhenUsed="0"/>
-    <w:lsdException w:name="Colorful Grid Accent 2" w:semiHidden="0" w:uiPriority="73" w:unhideWhenUsed="0"/>
-    <w:lsdException w:name="Light Shading Accent 3" w:semiHidden="0" w:uiPriority="60" w:unhideWhenUsed="0"/>
-    <w:lsdException w:name="Light List Accent 3" w:semiHidden="0" w:uiPriority="61" w:unhideWhenUsed="0"/>
-    <w:lsdException w:name="Light Grid Accent 3" w:semiHidden="0" w:uiPriority="62" w:unhideWhenUsed="0"/>
-    <w:lsdException w:name="Medium Shading 1 Accent 3" w:semiHidden="0" w:uiPriority="63" w:unhideWhenUsed="0"/>
-    <w:lsdException w:name="Medium Shading 2 Accent 3" w:semiHidden="0" w:uiPriority="64" w:unhideWhenUsed="0"/>
-    <w:lsdException w:name="Medium List 1 Accent 3" w:semiHidden="0" w:uiPriority="65" w:unhideWhenUsed="0"/>
-    <w:lsdException w:name="Medium List 2 Accent 3" w:semiHidden="0" w:uiPriority="66" w:unhideWhenUsed="0"/>
-    <w:lsdException w:name="Medium Grid 1 Accent 3" w:semiHidden="0" w:uiPriority="67" w:unhideWhenUsed="0"/>
-    <w:lsdException w:name="Medium Grid 2 Accent 3" w:semiHidden="0" w:uiPriority="68" w:unhideWhenUsed="0"/>
-    <w:lsdException w:name="Medium Grid 3 Accent 3" w:semiHidden="0" w:uiPriority="69" w:unhideWhenUsed="0"/>
-    <w:lsdException w:name="Dark List Accent 3" w:semiHidden="0" w:uiPriority="70" w:unhideWhenUsed="0"/>
-    <w:lsdException w:name="Colorful Shading Accent 3" w:semiHidden="0" w:uiPriority="71" w:unhideWhenUsed="0"/>
-    <w:lsdException w:name="Colorful List Accent 3" w:semiHidden="0" w:uiPriority="72" w:unhideWhenUsed="0"/>
-    <w:lsdException w:name="Colorful Grid Accent 3" w:semiHidden="0" w:uiPriority="73" w:unhideWhenUsed="0"/>
-    <w:lsdException w:name="Light Shading Accent 4" w:semiHidden="0" w:uiPriority="60" w:unhideWhenUsed="0"/>
-    <w:lsdException w:name="Light List Accent 4" w:semiHidden="0" w:uiPriority="61" w:unhideWhenUsed="0"/>
-    <w:lsdException w:name="Light Grid Accent 4" w:semiHidden="0" w:uiPriority="62" w:unhideWhenUsed="0"/>
-    <w:lsdException w:name="Medium Shading 1 Accent 4" w:semiHidden="0" w:uiPriority="63" w:unhideWhenUsed="0"/>
-    <w:lsdException w:name="Medium Shading 2 Accent 4" w:semiHidden="0" w:uiPriority="64" w:unhideWhenUsed="0"/>
-    <w:lsdException w:name="Medium List 1 Accent 4" w:semiHidden="0" w:uiPriority="65" w:unhideWhenUsed="0"/>
-    <w:lsdException w:name="Medium List 2 Accent 4" w:semiHidden="0" w:uiPriority="66" w:unhideWhenUsed="0"/>
-    <w:lsdException w:name="Medium Grid 1 Accent 4" w:semiHidden="0" w:uiPriority="67" w:unhideWhenUsed="0"/>
-    <w:lsdException w:name="Medium Grid 2 Accent 4" w:semiHidden="0" w:uiPriority="68" w:unhideWhenUsed="0"/>
-    <w:lsdException w:name="Medium Grid 3 Accent 4" w:semiHidden="0" w:uiPriority="69" w:unhideWhenUsed="0"/>
-    <w:lsdException w:name="Dark List Accent 4" w:semiHidden="0" w:uiPriority="70" w:unhideWhenUsed="0"/>
-    <w:lsdException w:name="Colorful Shading Accent 4" w:semiHidden="0" w:uiPriority="71" w:unhideWhenUsed="0"/>
-    <w:lsdException w:name="Colorful List Accent 4" w:semiHidden="0" w:uiPriority="72" w:unhideWhenUsed="0"/>
-    <w:lsdException w:name="Colorful Grid Accent 4" w:semiHidden="0" w:uiPriority="73" w:unhideWhenUsed="0"/>
-    <w:lsdException w:name="Light Shading Accent 5" w:semiHidden="0" w:uiPriority="60" w:unhideWhenUsed="0"/>
-    <w:lsdException w:name="Light List Accent 5" w:semiHidden="0" w:uiPriority="61" w:unhideWhenUsed="0"/>
-    <w:lsdException w:name="Light Grid Accent 5" w:semiHidden="0" w:uiPriority="62" w:unhideWhenUsed="0"/>
-    <w:lsdException w:name="Medium Shading 1 Accent 5" w:semiHidden="0" w:uiPriority="63" w:unhideWhenUsed="0"/>
-    <w:lsdException w:name="Medium Shading 2 Accent 5" w:semiHidden="0" w:uiPriority="64" w:unhideWhenUsed="0"/>
-    <w:lsdException w:name="Medium List 1 Accent 5" w:semiHidden="0" w:uiPriority="65" w:unhideWhenUsed="0"/>
-    <w:lsdException w:name="Medium List 2 Accent 5" w:semiHidden="0" w:uiPriority="66" w:unhideWhenUsed="0"/>
-    <w:lsdException w:name="Medium Grid 1 Accent 5" w:semiHidden="0" w:uiPriority="67" w:unhideWhenUsed="0"/>
-    <w:lsdException w:name="Medium Grid 2 Accent 5" w:semiHidden="0" w:uiPriority="68" w:unhideWhenUsed="0"/>
-    <w:lsdException w:name="Medium Grid 3 Accent 5" w:semiHidden="0" w:uiPriority="69" w:unhideWhenUsed="0"/>
-    <w:lsdException w:name="Dark List Accent 5" w:semiHidden="0" w:uiPriority="70" w:unhideWhenUsed="0"/>
-    <w:lsdException w:name="Colorful Shading Accent 5" w:semiHidden="0" w:uiPriority="71" w:unhideWhenUsed="0"/>
-    <w:lsdException w:name="Colorful List Accent 5" w:semiHidden="0" w:uiPriority="72" w:unhideWhenUsed="0"/>
-    <w:lsdException w:name="Colorful Grid Accent 5" w:semiHidden="0" w:uiPriority="73" w:unhideWhenUsed="0"/>
-    <w:lsdException w:name="Light Shading Accent 6" w:semiHidden="0" w:uiPriority="60" w:unhideWhenUsed="0"/>
-    <w:lsdException w:name="Light List Accent 6" w:semiHidden="0" w:uiPriority="61" w:unhideWhenUsed="0"/>
-    <w:lsdException w:name="Light Grid Accent 6" w:semiHidden="0" w:uiPriority="62" w:unhideWhenUsed="0"/>
-    <w:lsdException w:name="Medium Shading 1 Accent 6" w:semiHidden="0" w:uiPriority="63" w:unhideWhenUsed="0"/>
-    <w:lsdException w:name="Medium Shading 2 Accent 6" w:semiHidden="0" w:uiPriority="64" w:unhideWhenUsed="0"/>
-    <w:lsdException w:name="Medium List 1 Accent 6" w:semiHidden="0" w:uiPriority="65" w:unhideWhenUsed="0"/>
-    <w:lsdException w:name="Medium List 2 Accent 6" w:semiHidden="0" w:uiPriority="66" w:unhideWhenUsed="0"/>
-    <w:lsdException w:name="Medium Grid 1 Accent 6" w:semiHidden="0" w:uiPriority="67" w:unhideWhenUsed="0"/>
-    <w:lsdException w:name="Medium Grid 2 Accent 6" w:semiHidden="0" w:uiPriority="68" w:unhideWhenUsed="0"/>
-    <w:lsdException w:name="Medium Grid 3 Accent 6" w:semiHidden="0" w:uiPriority="69" w:unhideWhenUsed="0"/>
-    <w:lsdException w:name="Dark List Accent 6" w:semiHidden="0" w:uiPriority="70" w:unhideWhenUsed="0"/>
-    <w:lsdException w:name="Colorful Shading Accent 6" w:semiHidden="0" w:uiPriority="71" w:unhideWhenUsed="0"/>
-    <w:lsdException w:name="Colorful List Accent 6" w:semiHidden="0" w:uiPriority="72" w:unhideWhenUsed="0"/>
-    <w:lsdException w:name="Colorful Grid Accent 6" w:semiHidden="0" w:uiPriority="73" w:unhideWhenUsed="0"/>
-    <w:lsdException w:name="Subtle Emphasis" w:semiHidden="0" w:uiPriority="19" w:unhideWhenUsed="0" w:qFormat="1"/>
-    <w:lsdException w:name="Intense Emphasis" w:semiHidden="0" w:uiPriority="21" w:unhideWhenUsed="0" w:qFormat="1"/>
-    <w:lsdException w:name="Subtle Reference" w:semiHidden="0" w:uiPriority="31" w:unhideWhenUsed="0" w:qFormat="1"/>
-    <w:lsdException w:name="Intense Reference" w:semiHidden="0" w:uiPriority="32" w:unhideWhenUsed="0" w:qFormat="1"/>
-    <w:lsdException w:name="Book Title" w:semiHidden="0" w:uiPriority="33" w:unhideWhenUsed="0" w:qFormat="1"/>
-    <w:lsdException w:name="Bibliography" w:uiPriority="37"/>
-    <w:lsdException w:name="TOC Heading" w:uiPriority="39" w:qFormat="1"/>
-  </w:latentStyles>
-  <w:style w:type="paragraph" w:default="1" w:styleId="Normal">
-    <w:name w:val="Normal"/>
-    <w:aliases w:val="Normal TEXTO"/>
-    <w:rsid w:val="00E43AF4"/>
-    <w:pPr>
-      <w:spacing w:after="0"/>
-    </w:pPr>
-    <w:rPr>
-      <w:rFonts w:ascii="Times New Roman" w:eastAsia="Arial" w:hAnsi="Times New Roman" w:cs="Arial"/>
-      <w:color w:val="000000"/>
-      <w:sz w:val="24"/>
-      <w:lang w:eastAsia="es-EC"/>
-    </w:rPr>
-  </w:style>
-  <w:style w:type="paragraph" w:styleId="Ttulo1">
-    <w:name w:val="heading 1"/>
-    <w:aliases w:val="TITULO PRINCIPAL"/>
-    <w:basedOn w:val="Normal"/>
-    <w:next w:val="Normal"/>
-    <w:link w:val="Ttulo1Car"/>
-    <w:rsid w:val="00E43AF4"/>
-    <w:pPr>
-      <w:keepNext/>
-      <w:keepLines/>
-      <w:numPr>
-        <w:numId w:val="1"/>
-      </w:numPr>
-      <w:spacing w:before="400" w:after="120"/>
-      <w:outlineLvl w:val="0"/>
-    </w:pPr>
-    <w:rPr>
-      <w:b/>
-      <w:sz w:val="32"/>
-      <w:szCs w:val="40"/>
-    </w:rPr>
-  </w:style>
-  <w:style w:type="paragraph" w:styleId="Ttulo2">
-    <w:name w:val="heading 2"/>
-    <w:aliases w:val="SUBTITULO SECUNDARIO"/>
-    <w:basedOn w:val="Normal"/>
-    <w:next w:val="Normal"/>
-    <w:link w:val="Ttulo2Car"/>
-    <w:qFormat/>
-    <w:rsid w:val="00E43AF4"/>
-    <w:pPr>
-      <w:keepNext/>
-      <w:keepLines/>
-      <w:numPr>
-        <w:ilvl w:val="1"/>
-        <w:numId w:val="1"/>
-      </w:numPr>
-      <w:spacing w:before="360" w:after="120"/>
-      <w:outlineLvl w:val="1"/>
-    </w:pPr>
-    <w:rPr>
-      <w:b/>
-      <w:sz w:val="28"/>
-      <w:szCs w:val="32"/>
-    </w:rPr>
-  </w:style>
-  <w:style w:type="paragraph" w:styleId="Ttulo3">
-    <w:name w:val="heading 3"/>
-    <w:basedOn w:val="Normal"/>
-    <w:next w:val="Normal"/>
-    <w:link w:val="Ttulo3Car"/>
-    <w:rsid w:val="00E43AF4"/>
-    <w:pPr>
-      <w:keepNext/>
-      <w:keepLines/>
-      <w:numPr>
-        <w:ilvl w:val="2"/>
-        <w:numId w:val="1"/>
-      </w:numPr>
-      <w:spacing w:before="320" w:after="80"/>
-      <w:outlineLvl w:val="2"/>
-    </w:pPr>
-    <w:rPr>
-      <w:rFonts w:ascii="Arial" w:hAnsi="Arial"/>
-      <w:color w:val="434343"/>
-      <w:sz w:val="28"/>
-      <w:szCs w:val="28"/>
-    </w:rPr>
-  </w:style>
-  <w:style w:type="paragraph" w:styleId="Ttulo4">
-    <w:name w:val="heading 4"/>
-    <w:basedOn w:val="Normal"/>
-    <w:next w:val="Normal"/>
-    <w:link w:val="Ttulo4Car"/>
-    <w:rsid w:val="00E43AF4"/>
-    <w:pPr>
-      <w:keepNext/>
-      <w:keepLines/>
-      <w:numPr>
-        <w:ilvl w:val="3"/>
-        <w:numId w:val="1"/>
-      </w:numPr>
-      <w:spacing w:before="280" w:after="80"/>
-      <w:outlineLvl w:val="3"/>
-    </w:pPr>
-    <w:rPr>
-      <w:rFonts w:ascii="Arial" w:hAnsi="Arial"/>
-      <w:color w:val="666666"/>
-      <w:szCs w:val="24"/>
-    </w:rPr>
-  </w:style>
-  <w:style w:type="paragraph" w:styleId="Ttulo5">
-    <w:name w:val="heading 5"/>
-    <w:basedOn w:val="Normal"/>
-    <w:next w:val="Normal"/>
-    <w:link w:val="Ttulo5Car"/>
-    <w:rsid w:val="00E43AF4"/>
-    <w:pPr>
-      <w:keepNext/>
-      <w:keepLines/>
-      <w:numPr>
-        <w:ilvl w:val="4"/>
-        <w:numId w:val="1"/>
-      </w:numPr>
-      <w:spacing w:before="240" w:after="80"/>
-      <w:outlineLvl w:val="4"/>
-    </w:pPr>
-    <w:rPr>
-      <w:rFonts w:ascii="Arial" w:hAnsi="Arial"/>
-      <w:color w:val="666666"/>
-      <w:sz w:val="22"/>
-    </w:rPr>
-  </w:style>
-  <w:style w:type="paragraph" w:styleId="Ttulo6">
-    <w:name w:val="heading 6"/>
-    <w:basedOn w:val="Normal"/>
-    <w:next w:val="Normal"/>
-    <w:link w:val="Ttulo6Car"/>
-    <w:rsid w:val="00E43AF4"/>
-    <w:pPr>
-      <w:keepNext/>
-      <w:keepLines/>
-      <w:numPr>
-        <w:ilvl w:val="5"/>
-        <w:numId w:val="1"/>
-      </w:numPr>
-      <w:spacing w:before="240" w:after="80"/>
-      <w:outlineLvl w:val="5"/>
-    </w:pPr>
-    <w:rPr>
-      <w:rFonts w:ascii="Arial" w:hAnsi="Arial"/>
-      <w:i/>
-      <w:color w:val="666666"/>
-      <w:sz w:val="22"/>
-    </w:rPr>
-  </w:style>
-  <w:style w:type="paragraph" w:styleId="Ttulo7">
-    <w:name w:val="heading 7"/>
-    <w:basedOn w:val="Normal"/>
-    <w:next w:val="Normal"/>
-    <w:link w:val="Ttulo7Car"/>
-    <w:uiPriority w:val="9"/>
-    <w:unhideWhenUsed/>
-    <w:qFormat/>
-    <w:rsid w:val="00E43AF4"/>
-    <w:pPr>
-      <w:keepNext/>
-      <w:keepLines/>
-      <w:numPr>
-        <w:ilvl w:val="6"/>
-        <w:numId w:val="1"/>
-      </w:numPr>
-      <w:spacing w:before="40"/>
-      <w:outlineLvl w:val="6"/>
-    </w:pPr>
-    <w:rPr>
-      <w:rFonts w:asciiTheme="majorHAnsi" w:eastAsiaTheme="majorEastAsia" w:hAnsiTheme="majorHAnsi" w:cstheme="majorBidi"/>
-      <w:i/>
-      <w:iCs/>
-      <w:color w:val="243F60" w:themeColor="accent1" w:themeShade="7F"/>
-    </w:rPr>
-  </w:style>
-  <w:style w:type="paragraph" w:styleId="Ttulo8">
-    <w:name w:val="heading 8"/>
-    <w:basedOn w:val="Normal"/>
-    <w:next w:val="Normal"/>
-    <w:link w:val="Ttulo8Car"/>
-    <w:uiPriority w:val="9"/>
-    <w:semiHidden/>
-    <w:unhideWhenUsed/>
-    <w:qFormat/>
-    <w:rsid w:val="00E43AF4"/>
-    <w:pPr>
-      <w:keepNext/>
-      <w:keepLines/>
-      <w:numPr>
-        <w:ilvl w:val="7"/>
-        <w:numId w:val="1"/>
-      </w:numPr>
-      <w:spacing w:before="40"/>
-      <w:outlineLvl w:val="7"/>
-    </w:pPr>
-    <w:rPr>
-      <w:rFonts w:asciiTheme="majorHAnsi" w:eastAsiaTheme="majorEastAsia" w:hAnsiTheme="majorHAnsi" w:cstheme="majorBidi"/>
-      <w:color w:val="272727" w:themeColor="text1" w:themeTint="D8"/>
-      <w:sz w:val="21"/>
-      <w:szCs w:val="21"/>
-    </w:rPr>
-  </w:style>
-  <w:style w:type="paragraph" w:styleId="Ttulo9">
-    <w:name w:val="heading 9"/>
-    <w:basedOn w:val="Normal"/>
-    <w:next w:val="Normal"/>
-    <w:link w:val="Ttulo9Car"/>
-    <w:uiPriority w:val="9"/>
-    <w:semiHidden/>
-    <w:unhideWhenUsed/>
-    <w:qFormat/>
-    <w:rsid w:val="00E43AF4"/>
-    <w:pPr>
-      <w:keepNext/>
-      <w:keepLines/>
-      <w:numPr>
-        <w:ilvl w:val="8"/>
-        <w:numId w:val="1"/>
-      </w:numPr>
-      <w:spacing w:before="40"/>
-      <w:outlineLvl w:val="8"/>
-    </w:pPr>
-    <w:rPr>
-      <w:rFonts w:asciiTheme="majorHAnsi" w:eastAsiaTheme="majorEastAsia" w:hAnsiTheme="majorHAnsi" w:cstheme="majorBidi"/>
-      <w:i/>
-      <w:iCs/>
-      <w:color w:val="272727" w:themeColor="text1" w:themeTint="D8"/>
-      <w:sz w:val="21"/>
-      <w:szCs w:val="21"/>
-    </w:rPr>
-  </w:style>
-  <w:style w:type="character" w:default="1" w:styleId="Fuentedeprrafopredeter">
-    <w:name w:val="Default Paragraph Font"/>
-    <w:uiPriority w:val="1"/>
-    <w:semiHidden/>
-    <w:unhideWhenUsed/>
-  </w:style>
-  <w:style w:type="table" w:default="1" w:styleId="Tablanormal">
-    <w:name w:val="Normal Table"/>
-    <w:uiPriority w:val="99"/>
-    <w:semiHidden/>
-    <w:unhideWhenUsed/>
-    <w:tblPr>
-      <w:tblInd w:w="0" w:type="dxa"/>
-      <w:tblCellMar>
-        <w:top w:w="0" w:type="dxa"/>
-        <w:left w:w="108" w:type="dxa"/>
-        <w:bottom w:w="0" w:type="dxa"/>
-        <w:right w:w="108" w:type="dxa"/>
-      </w:tblCellMar>
-    </w:tblPr>
-    <w:trPr>
-      <w:hidden/>
-    </w:trPr>
-  </w:style>
-  <w:style w:type="numbering" w:default="1" w:styleId="Sinlista">
-    <w:name w:val="No List"/>
-    <w:uiPriority w:val="99"/>
-    <w:semiHidden/>
-    <w:unhideWhenUsed/>
-  </w:style>
-  <w:style w:type="character" w:customStyle="1" w:styleId="Ttulo1Car">
-    <w:name w:val="Título 1 Car"/>
-    <w:aliases w:val="TITULO PRINCIPAL Car"/>
-    <w:basedOn w:val="Fuentedeprrafopredeter"/>
-    <w:link w:val="Ttulo1"/>
-    <w:rsid w:val="00E43AF4"/>
-    <w:rPr>
-      <w:rFonts w:ascii="Times New Roman" w:eastAsia="Arial" w:hAnsi="Times New Roman" w:cs="Arial"/>
-      <w:b/>
-      <w:color w:val="000000"/>
-      <w:sz w:val="32"/>
-      <w:szCs w:val="40"/>
-      <w:lang w:eastAsia="es-EC"/>
-    </w:rPr>
-  </w:style>
-  <w:style w:type="character" w:customStyle="1" w:styleId="Ttulo2Car">
-    <w:name w:val="Título 2 Car"/>
-    <w:aliases w:val="SUBTITULO SECUNDARIO Car"/>
-    <w:basedOn w:val="Fuentedeprrafopredeter"/>
-    <w:link w:val="Ttulo2"/>
-    <w:rsid w:val="00E43AF4"/>
-    <w:rPr>
-      <w:rFonts w:ascii="Times New Roman" w:eastAsia="Arial" w:hAnsi="Times New Roman" w:cs="Arial"/>
-      <w:b/>
-      <w:color w:val="000000"/>
-      <w:sz w:val="28"/>
-      <w:szCs w:val="32"/>
-      <w:lang w:eastAsia="es-EC"/>
-    </w:rPr>
-  </w:style>
-  <w:style w:type="character" w:customStyle="1" w:styleId="Ttulo3Car">
-    <w:name w:val="Título 3 Car"/>
-    <w:basedOn w:val="Fuentedeprrafopredeter"/>
-    <w:link w:val="Ttulo3"/>
-    <w:rsid w:val="00E43AF4"/>
-    <w:rPr>
-      <w:rFonts w:ascii="Arial" w:eastAsia="Arial" w:hAnsi="Arial" w:cs="Arial"/>
-      <w:color w:val="434343"/>
-      <w:sz w:val="28"/>
-      <w:szCs w:val="28"/>
-      <w:lang w:eastAsia="es-EC"/>
-    </w:rPr>
-  </w:style>
-  <w:style w:type="character" w:customStyle="1" w:styleId="Ttulo4Car">
-    <w:name w:val="Título 4 Car"/>
-    <w:basedOn w:val="Fuentedeprrafopredeter"/>
-    <w:link w:val="Ttulo4"/>
-    <w:rsid w:val="00E43AF4"/>
-    <w:rPr>
-      <w:rFonts w:ascii="Arial" w:eastAsia="Arial" w:hAnsi="Arial" w:cs="Arial"/>
-      <w:color w:val="666666"/>
-      <w:sz w:val="24"/>
-      <w:szCs w:val="24"/>
-      <w:lang w:eastAsia="es-EC"/>
-    </w:rPr>
-  </w:style>
-  <w:style w:type="character" w:customStyle="1" w:styleId="Ttulo5Car">
-    <w:name w:val="Título 5 Car"/>
-    <w:basedOn w:val="Fuentedeprrafopredeter"/>
-    <w:link w:val="Ttulo5"/>
-    <w:rsid w:val="00E43AF4"/>
-    <w:rPr>
-      <w:rFonts w:ascii="Arial" w:eastAsia="Arial" w:hAnsi="Arial" w:cs="Arial"/>
-      <w:color w:val="666666"/>
-      <w:lang w:eastAsia="es-EC"/>
-    </w:rPr>
-  </w:style>
-  <w:style w:type="character" w:customStyle="1" w:styleId="Ttulo6Car">
-    <w:name w:val="Título 6 Car"/>
-    <w:basedOn w:val="Fuentedeprrafopredeter"/>
-    <w:link w:val="Ttulo6"/>
-    <w:rsid w:val="00E43AF4"/>
-    <w:rPr>
-      <w:rFonts w:ascii="Arial" w:eastAsia="Arial" w:hAnsi="Arial" w:cs="Arial"/>
-      <w:i/>
-      <w:color w:val="666666"/>
-      <w:lang w:eastAsia="es-EC"/>
-    </w:rPr>
-  </w:style>
-  <w:style w:type="character" w:customStyle="1" w:styleId="Ttulo7Car">
-    <w:name w:val="Título 7 Car"/>
-    <w:basedOn w:val="Fuentedeprrafopredeter"/>
-    <w:link w:val="Ttulo7"/>
-    <w:uiPriority w:val="9"/>
-    <w:rsid w:val="00E43AF4"/>
-    <w:rPr>
-      <w:rFonts w:asciiTheme="majorHAnsi" w:eastAsiaTheme="majorEastAsia" w:hAnsiTheme="majorHAnsi" w:cstheme="majorBidi"/>
-      <w:i/>
-      <w:iCs/>
-      <w:color w:val="243F60" w:themeColor="accent1" w:themeShade="7F"/>
-      <w:sz w:val="24"/>
-      <w:lang w:eastAsia="es-EC"/>
-    </w:rPr>
-  </w:style>
-  <w:style w:type="character" w:customStyle="1" w:styleId="Ttulo8Car">
-    <w:name w:val="Título 8 Car"/>
-    <w:basedOn w:val="Fuentedeprrafopredeter"/>
-    <w:link w:val="Ttulo8"/>
-    <w:uiPriority w:val="9"/>
-    <w:semiHidden/>
-    <w:rsid w:val="00E43AF4"/>
-    <w:rPr>
-      <w:rFonts w:asciiTheme="majorHAnsi" w:eastAsiaTheme="majorEastAsia" w:hAnsiTheme="majorHAnsi" w:cstheme="majorBidi"/>
-      <w:color w:val="272727" w:themeColor="text1" w:themeTint="D8"/>
-      <w:sz w:val="21"/>
-      <w:szCs w:val="21"/>
-      <w:lang w:eastAsia="es-EC"/>
-    </w:rPr>
-  </w:style>
-  <w:style w:type="character" w:customStyle="1" w:styleId="Ttulo9Car">
-    <w:name w:val="Título 9 Car"/>
-    <w:basedOn w:val="Fuentedeprrafopredeter"/>
-    <w:link w:val="Ttulo9"/>
-    <w:uiPriority w:val="9"/>
-    <w:semiHidden/>
-    <w:rsid w:val="00E43AF4"/>
-    <w:rPr>
-      <w:rFonts w:asciiTheme="majorHAnsi" w:eastAsiaTheme="majorEastAsia" w:hAnsiTheme="majorHAnsi" w:cstheme="majorBidi"/>
-      <w:i/>
-      <w:iCs/>
-      <w:color w:val="272727" w:themeColor="text1" w:themeTint="D8"/>
-      <w:sz w:val="21"/>
-      <w:szCs w:val="21"/>
-      <w:lang w:eastAsia="es-EC"/>
-    </w:rPr>
-  </w:style>
-  <w:style w:type="paragraph" w:styleId="Prrafodelista">
-    <w:name w:val="List Paragraph"/>
-    <w:basedOn w:val="Normal"/>
-    <w:uiPriority w:val="34"/>
-    <w:qFormat/>
-    <w:rsid w:val="00E43AF4"/>
-    <w:pPr>
-      <w:ind w:left="720"/>
-      <w:contextualSpacing/>
-    </w:pPr>
-  </w:style>
-  <w:style w:type="table" w:styleId="Tablaconcuadrcula">
-    <w:name w:val="Table Grid"/>
-    <w:basedOn w:val="Tablanormal"/>
-    <w:uiPriority w:val="39"/>
-    <w:rsid w:val="002065A8"/>
-    <w:pPr>
-      <w:spacing w:after="0" w:line="240" w:lineRule="auto"/>
-    </w:pPr>
-    <w:rPr>
-      <w:rFonts w:ascii="Arial" w:eastAsia="Arial" w:hAnsi="Arial" w:cs="Arial"/>
-      <w:color w:val="000000"/>
-      <w:lang w:eastAsia="es-EC"/>
-    </w:rPr>
-    <w:tblPr>
-      <w:tblInd w:w="0" w:type="dxa"/>
-      <w:tblBorders>
-        <w:top w:val="single" w:sz="4" w:space="0" w:color="auto"/>
-        <w:left w:val="single" w:sz="4" w:space="0" w:color="auto"/>
-        <w:bottom w:val="single" w:sz="4" w:space="0" w:color="auto"/>
-        <w:right w:val="single" w:sz="4" w:space="0" w:color="auto"/>
-        <w:insideH w:val="single" w:sz="4" w:space="0" w:color="auto"/>
-        <w:insideV w:val="single" w:sz="4" w:space="0" w:color="auto"/>
-      </w:tblBorders>
-      <w:tblCellMar>
-        <w:top w:w="0" w:type="dxa"/>
-        <w:left w:w="108" w:type="dxa"/>
-        <w:bottom w:w="0" w:type="dxa"/>
-        <w:right w:w="108" w:type="dxa"/>
-      </w:tblCellMar>
     </w:tblPr>
     <w:trPr>
       <w:hidden/>

</xml_diff>